<commit_message>
Styles added, content added, text formatted
</commit_message>
<xml_diff>
--- a/Tendentsii_na_rynke_truda.docx
+++ b/Tendentsii_na_rynke_truda.docx
@@ -1,10 +1,2416 @@
 
 <file path=word/document.xml><?xml version="1.0" encoding="utf-8"?>
-<w:document xmlns:wpc="http://schemas.microsoft.com/office/word/2010/wordprocessingCanvas" xmlns:cx="http://schemas.microsoft.com/office/drawing/2014/chartex" xmlns:cx1="http://schemas.microsoft.com/office/drawing/2015/9/8/chartex" xmlns:cx2="http://schemas.microsoft.com/office/drawing/2015/10/21/chartex" xmlns:cx3="http://schemas.microsoft.com/office/drawing/2016/5/9/chartex" xmlns:cx4="http://schemas.microsoft.com/office/drawing/2016/5/10/chartex" xmlns:cx5="http://schemas.microsoft.com/office/drawing/2016/5/11/chartex" xmlns:cx6="http://schemas.microsoft.com/office/drawing/2016/5/12/chartex" xmlns:cx7="http://schemas.microsoft.com/office/drawing/2016/5/13/chartex" xmlns:cx8="http://schemas.microsoft.com/office/drawing/2016/5/14/chartex" xmlns:mc="http://schemas.openxmlformats.org/markup-compatibility/2006" xmlns:aink="http://schemas.microsoft.com/office/drawing/2016/ink" xmlns:am3d="http://schemas.microsoft.com/office/drawing/2017/model3d" xmlns:o="urn:schemas-microsoft-com:office:office" xmlns:oel="http://schemas.microsoft.com/office/2019/extlst" xmlns:r="http://schemas.openxmlformats.org/officeDocument/2006/relationships" xmlns:m="http://schemas.openxmlformats.org/officeDocument/2006/math" xmlns:v="urn:schemas-microsoft-com:vml" xmlns:wp14="http://schemas.microsoft.com/office/word/2010/wordprocessingDrawing" xmlns:wp="http://schemas.openxmlformats.org/drawingml/2006/wordprocessingDrawing" xmlns:w10="urn:schemas-microsoft-com:office:word" xmlns:w="http://schemas.openxmlformats.org/wordprocessingml/2006/main" xmlns:w14="http://schemas.microsoft.com/office/word/2010/wordml" xmlns:w15="http://schemas.microsoft.com/office/word/2012/wordml" xmlns:w16cex="http://schemas.microsoft.com/office/word/2018/wordml/cex" xmlns:w16cid="http://schemas.microsoft.com/office/word/2016/wordml/cid" xmlns:w16="http://schemas.microsoft.com/office/word/2018/wordml" xmlns:w16du="http://schemas.microsoft.com/office/word/2023/wordml/word16du" xmlns:w16sdtdh="http://schemas.microsoft.com/office/word/2020/wordml/sdtdatahash" xmlns:w16sdtfl="http://schemas.microsoft.com/office/word/2024/wordml/sdtformatlock" xmlns:w16se="http://schemas.microsoft.com/office/word/2015/wordml/symex" xmlns:wpg="http://schemas.microsoft.com/office/word/2010/wordprocessingGroup" xmlns:wpi="http://schemas.microsoft.com/office/word/2010/wordprocessingInk" xmlns:wne="http://schemas.microsoft.com/office/word/2006/wordml" xmlns:wps="http://schemas.microsoft.com/office/word/2010/wordprocessingShape" mc:Ignorable="w14 w15 w16se w16cid w16 w16cex w16sdtdh w16sdtfl w16du wp14">
+<w:document xmlns:wpc="http://schemas.microsoft.com/office/word/2010/wordprocessingCanvas" xmlns:cx="http://schemas.microsoft.com/office/drawing/2014/chartex" xmlns:cx1="http://schemas.microsoft.com/office/drawing/2015/9/8/chartex" xmlns:cx2="http://schemas.microsoft.com/office/drawing/2015/10/21/chartex" xmlns:cx3="http://schemas.microsoft.com/office/drawing/2016/5/9/chartex" xmlns:cx4="http://schemas.microsoft.com/office/drawing/2016/5/10/chartex" xmlns:cx5="http://schemas.microsoft.com/office/drawing/2016/5/11/chartex" xmlns:cx6="http://schemas.microsoft.com/office/drawing/2016/5/12/chartex" xmlns:cx7="http://schemas.microsoft.com/office/drawing/2016/5/13/chartex" xmlns:cx8="http://schemas.microsoft.com/office/drawing/2016/5/14/chartex" xmlns:mc="http://schemas.openxmlformats.org/markup-compatibility/2006" xmlns:aink="http://schemas.microsoft.com/office/drawing/2016/ink" xmlns:am3d="http://schemas.microsoft.com/office/drawing/2017/model3d" xmlns:o="urn:schemas-microsoft-com:office:office" xmlns:r="http://schemas.openxmlformats.org/officeDocument/2006/relationships" xmlns:m="http://schemas.openxmlformats.org/officeDocument/2006/math" xmlns:v="urn:schemas-microsoft-com:vml" xmlns:wp14="http://schemas.microsoft.com/office/word/2010/wordprocessingDrawing" xmlns:wp="http://schemas.openxmlformats.org/drawingml/2006/wordprocessingDrawing" xmlns:w10="urn:schemas-microsoft-com:office:word" xmlns:w="http://schemas.openxmlformats.org/wordprocessingml/2006/main" xmlns:w14="http://schemas.microsoft.com/office/word/2010/wordml" xmlns:w15="http://schemas.microsoft.com/office/word/2012/wordml" xmlns:w16cex="http://schemas.microsoft.com/office/word/2018/wordml/cex" xmlns:w16cid="http://schemas.microsoft.com/office/word/2016/wordml/cid" xmlns:w16="http://schemas.microsoft.com/office/word/2018/wordml" xmlns:w16sdtdh="http://schemas.microsoft.com/office/word/2020/wordml/sdtdatahash" xmlns:w16se="http://schemas.microsoft.com/office/word/2015/wordml/symex" xmlns:wpg="http://schemas.microsoft.com/office/word/2010/wordprocessingGroup" xmlns:wpi="http://schemas.microsoft.com/office/word/2010/wordprocessingInk" xmlns:wne="http://schemas.microsoft.com/office/word/2006/wordml" xmlns:wps="http://schemas.microsoft.com/office/word/2010/wordprocessingShape" mc:Ignorable="w14 w15 w16se w16cid w16 w16cex w16sdtdh wp14">
   <w:body>
+    <w:p>
+      <w:pPr>
+        <w:pStyle w:val="1"/>
+      </w:pPr>
+      <w:bookmarkStart w:id="0" w:name="_Toc190816785"/>
+      <w:r>
+        <w:t>Тенденции на рынке труда</w:t>
+      </w:r>
+      <w:bookmarkEnd w:id="0"/>
+    </w:p>
+    <w:p>
+      <w:pPr>
+        <w:spacing w:after="0" w:line="240" w:lineRule="auto"/>
+        <w:jc w:val="left"/>
+        <w:rPr>
+          <w:lang w:val="en-US"/>
+        </w:rPr>
+      </w:pPr>
+      <w:r>
+        <w:br w:type="page"/>
+      </w:r>
+    </w:p>
+    <w:sdt>
+      <w:sdtPr>
+        <w:rPr>
+          <w:rFonts w:ascii="Times New Roman" w:eastAsia="Calibri" w:hAnsi="Times New Roman" w:cs="Times New Roman"/>
+          <w:color w:val="000000" w:themeColor="text1"/>
+          <w:sz w:val="28"/>
+          <w:szCs w:val="22"/>
+          <w:lang w:eastAsia="en-US"/>
+        </w:rPr>
+        <w:id w:val="-842462931"/>
+        <w:docPartObj>
+          <w:docPartGallery w:val="Table of Contents"/>
+          <w:docPartUnique/>
+        </w:docPartObj>
+      </w:sdtPr>
+      <w:sdtEndPr>
+        <w:rPr>
+          <w:b/>
+          <w:bCs/>
+        </w:rPr>
+      </w:sdtEndPr>
+      <w:sdtContent>
+        <w:p>
+          <w:pPr>
+            <w:pStyle w:val="ad"/>
+          </w:pPr>
+          <w:r>
+            <w:t>Оглавление</w:t>
+          </w:r>
+        </w:p>
+        <w:p>
+          <w:pPr>
+            <w:pStyle w:val="11"/>
+            <w:tabs>
+              <w:tab w:val="right" w:leader="dot" w:pos="9345"/>
+            </w:tabs>
+            <w:rPr>
+              <w:noProof/>
+            </w:rPr>
+          </w:pPr>
+          <w:r>
+            <w:fldChar w:fldCharType="begin"/>
+          </w:r>
+          <w:r>
+            <w:instrText xml:space="preserve"> TOC \o "1-3" \h \z \u </w:instrText>
+          </w:r>
+          <w:r>
+            <w:fldChar w:fldCharType="separate"/>
+          </w:r>
+          <w:hyperlink w:anchor="_Toc190816785" w:history="1">
+            <w:r>
+              <w:rPr>
+                <w:rStyle w:val="a4"/>
+                <w:noProof/>
+              </w:rPr>
+              <w:t>Тенденции на рынке труда</w:t>
+            </w:r>
+            <w:r>
+              <w:rPr>
+                <w:noProof/>
+                <w:webHidden/>
+              </w:rPr>
+              <w:tab/>
+            </w:r>
+            <w:r>
+              <w:rPr>
+                <w:noProof/>
+                <w:webHidden/>
+              </w:rPr>
+              <w:fldChar w:fldCharType="begin"/>
+            </w:r>
+            <w:r>
+              <w:rPr>
+                <w:noProof/>
+                <w:webHidden/>
+              </w:rPr>
+              <w:instrText xml:space="preserve"> PAGEREF _Toc190816785 \h </w:instrText>
+            </w:r>
+            <w:r>
+              <w:rPr>
+                <w:noProof/>
+                <w:webHidden/>
+              </w:rPr>
+            </w:r>
+            <w:r>
+              <w:rPr>
+                <w:noProof/>
+                <w:webHidden/>
+              </w:rPr>
+              <w:fldChar w:fldCharType="separate"/>
+            </w:r>
+            <w:r>
+              <w:rPr>
+                <w:noProof/>
+                <w:webHidden/>
+              </w:rPr>
+              <w:t>1</w:t>
+            </w:r>
+            <w:r>
+              <w:rPr>
+                <w:noProof/>
+                <w:webHidden/>
+              </w:rPr>
+              <w:fldChar w:fldCharType="end"/>
+            </w:r>
+          </w:hyperlink>
+        </w:p>
+        <w:p>
+          <w:pPr>
+            <w:pStyle w:val="21"/>
+            <w:tabs>
+              <w:tab w:val="right" w:leader="dot" w:pos="9345"/>
+            </w:tabs>
+            <w:rPr>
+              <w:noProof/>
+            </w:rPr>
+          </w:pPr>
+          <w:hyperlink w:anchor="_Toc190816786" w:history="1">
+            <w:r>
+              <w:rPr>
+                <w:rStyle w:val="a4"/>
+                <w:noProof/>
+              </w:rPr>
+              <w:t>Экономическая активность населения.</w:t>
+            </w:r>
+            <w:r>
+              <w:rPr>
+                <w:noProof/>
+                <w:webHidden/>
+              </w:rPr>
+              <w:tab/>
+            </w:r>
+            <w:r>
+              <w:rPr>
+                <w:noProof/>
+                <w:webHidden/>
+              </w:rPr>
+              <w:fldChar w:fldCharType="begin"/>
+            </w:r>
+            <w:r>
+              <w:rPr>
+                <w:noProof/>
+                <w:webHidden/>
+              </w:rPr>
+              <w:instrText xml:space="preserve"> PAGEREF _Toc190816786 \h </w:instrText>
+            </w:r>
+            <w:r>
+              <w:rPr>
+                <w:noProof/>
+                <w:webHidden/>
+              </w:rPr>
+            </w:r>
+            <w:r>
+              <w:rPr>
+                <w:noProof/>
+                <w:webHidden/>
+              </w:rPr>
+              <w:fldChar w:fldCharType="separate"/>
+            </w:r>
+            <w:r>
+              <w:rPr>
+                <w:noProof/>
+                <w:webHidden/>
+              </w:rPr>
+              <w:t>2</w:t>
+            </w:r>
+            <w:r>
+              <w:rPr>
+                <w:noProof/>
+                <w:webHidden/>
+              </w:rPr>
+              <w:fldChar w:fldCharType="end"/>
+            </w:r>
+          </w:hyperlink>
+        </w:p>
+        <w:p>
+          <w:pPr>
+            <w:pStyle w:val="21"/>
+            <w:tabs>
+              <w:tab w:val="right" w:leader="dot" w:pos="9345"/>
+            </w:tabs>
+            <w:rPr>
+              <w:noProof/>
+            </w:rPr>
+          </w:pPr>
+          <w:hyperlink w:anchor="_Toc190816787" w:history="1">
+            <w:r>
+              <w:rPr>
+                <w:rStyle w:val="a4"/>
+                <w:noProof/>
+              </w:rPr>
+              <w:t>Безработица среди мужчин и женщин.</w:t>
+            </w:r>
+            <w:r>
+              <w:rPr>
+                <w:noProof/>
+                <w:webHidden/>
+              </w:rPr>
+              <w:tab/>
+            </w:r>
+            <w:r>
+              <w:rPr>
+                <w:noProof/>
+                <w:webHidden/>
+              </w:rPr>
+              <w:fldChar w:fldCharType="begin"/>
+            </w:r>
+            <w:r>
+              <w:rPr>
+                <w:noProof/>
+                <w:webHidden/>
+              </w:rPr>
+              <w:instrText xml:space="preserve"> PAGEREF _Toc190816787 \h </w:instrText>
+            </w:r>
+            <w:r>
+              <w:rPr>
+                <w:noProof/>
+                <w:webHidden/>
+              </w:rPr>
+            </w:r>
+            <w:r>
+              <w:rPr>
+                <w:noProof/>
+                <w:webHidden/>
+              </w:rPr>
+              <w:fldChar w:fldCharType="separate"/>
+            </w:r>
+            <w:r>
+              <w:rPr>
+                <w:noProof/>
+                <w:webHidden/>
+              </w:rPr>
+              <w:t>3</w:t>
+            </w:r>
+            <w:r>
+              <w:rPr>
+                <w:noProof/>
+                <w:webHidden/>
+              </w:rPr>
+              <w:fldChar w:fldCharType="end"/>
+            </w:r>
+          </w:hyperlink>
+        </w:p>
+        <w:p>
+          <w:pPr>
+            <w:pStyle w:val="21"/>
+            <w:tabs>
+              <w:tab w:val="right" w:leader="dot" w:pos="9345"/>
+            </w:tabs>
+            <w:rPr>
+              <w:noProof/>
+            </w:rPr>
+          </w:pPr>
+          <w:hyperlink w:anchor="_Toc190816788" w:history="1">
+            <w:r>
+              <w:rPr>
+                <w:rStyle w:val="a4"/>
+                <w:noProof/>
+              </w:rPr>
+              <w:t>Занятость, безработица и уровень образования населения.</w:t>
+            </w:r>
+            <w:r>
+              <w:rPr>
+                <w:noProof/>
+                <w:webHidden/>
+              </w:rPr>
+              <w:tab/>
+            </w:r>
+            <w:r>
+              <w:rPr>
+                <w:noProof/>
+                <w:webHidden/>
+              </w:rPr>
+              <w:fldChar w:fldCharType="begin"/>
+            </w:r>
+            <w:r>
+              <w:rPr>
+                <w:noProof/>
+                <w:webHidden/>
+              </w:rPr>
+              <w:instrText xml:space="preserve"> PAGEREF _Toc190816788 \h </w:instrText>
+            </w:r>
+            <w:r>
+              <w:rPr>
+                <w:noProof/>
+                <w:webHidden/>
+              </w:rPr>
+            </w:r>
+            <w:r>
+              <w:rPr>
+                <w:noProof/>
+                <w:webHidden/>
+              </w:rPr>
+              <w:fldChar w:fldCharType="separate"/>
+            </w:r>
+            <w:r>
+              <w:rPr>
+                <w:noProof/>
+                <w:webHidden/>
+              </w:rPr>
+              <w:t>4</w:t>
+            </w:r>
+            <w:r>
+              <w:rPr>
+                <w:noProof/>
+                <w:webHidden/>
+              </w:rPr>
+              <w:fldChar w:fldCharType="end"/>
+            </w:r>
+          </w:hyperlink>
+        </w:p>
+        <w:p>
+          <w:r>
+            <w:rPr>
+              <w:b/>
+              <w:bCs/>
+            </w:rPr>
+            <w:fldChar w:fldCharType="end"/>
+          </w:r>
+        </w:p>
+      </w:sdtContent>
+    </w:sdt>
+    <w:p>
+      <w:pPr>
+        <w:pStyle w:val="2"/>
+      </w:pPr>
+      <w:bookmarkStart w:id="1" w:name="_Toc190816786"/>
+      <w:r>
+        <w:t>Экономическая активность населения.</w:t>
+      </w:r>
+      <w:bookmarkEnd w:id="1"/>
+    </w:p>
+    <w:p>
+      <w:r>
+        <w:t xml:space="preserve"> По данным обследования населения по проблемам занятости, в I квартале 2012г. численность экономически активного населения в возрасте </w:t>
+      </w:r>
+      <w:r>
+        <w:t>15</w:t>
+      </w:r>
+      <w:r>
+        <w:t xml:space="preserve">-72 лет (занятые + безработные) составила 74,8 </w:t>
+      </w:r>
+      <w:proofErr w:type="spellStart"/>
+      <w:proofErr w:type="gramStart"/>
+      <w:r>
+        <w:t>млн.человек</w:t>
+      </w:r>
+      <w:proofErr w:type="spellEnd"/>
+      <w:proofErr w:type="gramEnd"/>
+      <w:r>
+        <w:t>. Уровень экономической активности населения в возрасте 15-72 лет (отношение численности экономически активного населения к общей численности населения данной возрастной группы) составил 67,4%.</w:t>
+      </w:r>
+    </w:p>
+    <w:p>
+      <w:r>
+        <w:t xml:space="preserve">В численности экономически активного населения 69,9 </w:t>
+      </w:r>
+      <w:proofErr w:type="spellStart"/>
+      <w:proofErr w:type="gramStart"/>
+      <w:r>
+        <w:t>млн.человек</w:t>
+      </w:r>
+      <w:proofErr w:type="spellEnd"/>
+      <w:proofErr w:type="gramEnd"/>
+      <w:r>
+        <w:t xml:space="preserve"> классифицировались как занятые экономической деятельностью и 4,9 </w:t>
+      </w:r>
+      <w:proofErr w:type="spellStart"/>
+      <w:r>
+        <w:t>млн.человек</w:t>
+      </w:r>
+      <w:proofErr w:type="spellEnd"/>
+      <w:r>
+        <w:t xml:space="preserve"> - как безработные с применением критериев МОТ (то есть не имели работы или доходного занятия, искали работу и были готовы приступить к ней в обследуемую неделю). По сравнению с I кварталом 2011г. численность занятого населения увеличилась на 0,5 млн. человек, или на 0,7%, численность безработных сократилась на 0,7 </w:t>
+      </w:r>
+      <w:proofErr w:type="spellStart"/>
+      <w:proofErr w:type="gramStart"/>
+      <w:r>
+        <w:t>млн.человек</w:t>
+      </w:r>
+      <w:proofErr w:type="spellEnd"/>
+      <w:proofErr w:type="gramEnd"/>
+      <w:r>
+        <w:t>, или на 13,3%.</w:t>
+      </w:r>
+    </w:p>
+    <w:p>
+      <w:r>
+        <w:rPr>
+          <w:noProof/>
+          <w:lang w:eastAsia="ru-RU"/>
+        </w:rPr>
+        <w:drawing>
+          <wp:inline distT="0" distB="0" distL="0" distR="0" wp14:anchorId="18B1C282" wp14:editId="767FAAB9">
+            <wp:extent cx="3971925" cy="2343150"/>
+            <wp:effectExtent l="0" t="0" r="0" b="0"/>
+            <wp:docPr id="1" name="Рисунок 182" descr="http://www.gks.ru/bgd/regl/B12_04/IssWWW.exe/Stg/d03/Image3604.gif"/>
+            <wp:cNvGraphicFramePr>
+              <a:graphicFrameLocks xmlns:a="http://schemas.openxmlformats.org/drawingml/2006/main" noChangeAspect="1"/>
+            </wp:cNvGraphicFramePr>
+            <a:graphic xmlns:a="http://schemas.openxmlformats.org/drawingml/2006/main">
+              <a:graphicData uri="http://schemas.openxmlformats.org/drawingml/2006/picture">
+                <pic:pic xmlns:pic="http://schemas.openxmlformats.org/drawingml/2006/picture">
+                  <pic:nvPicPr>
+                    <pic:cNvPr id="0" name="Рисунок 182" descr="http://www.gks.ru/bgd/regl/B12_04/IssWWW.exe/Stg/d03/Image3604.gif"/>
+                    <pic:cNvPicPr>
+                      <a:picLocks noChangeAspect="1" noChangeArrowheads="1"/>
+                    </pic:cNvPicPr>
+                  </pic:nvPicPr>
+                  <pic:blipFill>
+                    <a:blip r:embed="rId7">
+                      <a:extLst>
+                        <a:ext uri="{28A0092B-C50C-407E-A947-70E740481C1C}">
+                          <a14:useLocalDpi xmlns:a14="http://schemas.microsoft.com/office/drawing/2010/main" val="0"/>
+                        </a:ext>
+                      </a:extLst>
+                    </a:blip>
+                    <a:srcRect/>
+                    <a:stretch>
+                      <a:fillRect/>
+                    </a:stretch>
+                  </pic:blipFill>
+                  <pic:spPr bwMode="auto">
+                    <a:xfrm>
+                      <a:off x="0" y="0"/>
+                      <a:ext cx="3971925" cy="2343150"/>
+                    </a:xfrm>
+                    <a:prstGeom prst="rect">
+                      <a:avLst/>
+                    </a:prstGeom>
+                    <a:noFill/>
+                    <a:ln>
+                      <a:noFill/>
+                    </a:ln>
+                  </pic:spPr>
+                </pic:pic>
+              </a:graphicData>
+            </a:graphic>
+          </wp:inline>
+        </w:drawing>
+      </w:r>
+    </w:p>
+    <w:p>
+      <w:r>
+        <w:lastRenderedPageBreak/>
+        <w:t>Итоги обследований свидетельствуют, что, благодаря реализации в 2009-2010гг. программ по стабилизации ситуации на рынке труда, удалось сдержать нарастание кризисных явлений на рынке труда и улучшить в 2011г. и I квартале 2012г. ряд показателей, характеризующих состояние рынка труда, которые были зафиксированы в докризисном 2008 году.</w:t>
+      </w:r>
+    </w:p>
+    <w:p>
+      <w:pPr>
+        <w:pStyle w:val="2"/>
+      </w:pPr>
+      <w:bookmarkStart w:id="2" w:name="_Toc190816787"/>
+      <w:r>
+        <w:t>Безработица среди мужчин и женщин.</w:t>
+      </w:r>
+      <w:bookmarkEnd w:id="2"/>
+    </w:p>
+    <w:p>
+      <w:r>
+        <w:t> До кризиса в 2008г. показатели уровня безработицы среди мужчин и женщин отличались незначительно: на 0,2-0,4 процентного пункта уровень безработицы среди мужчин превышал уровень безработицы среди женщин. В феврале 2009г., когда был отмечен самый высокий уровень безработицы за период кризиса, этот разрыв увеличился до 1,6 процентного пункта. В среднем за 2009г. уровень безработицы среди мужчин и женщин отличался на 1,2 процентного пункта, за 2010г. - на 1,1 процентного пункта, за 2011г. - на 0,8 процентного пункта.</w:t>
+      </w:r>
+    </w:p>
+    <w:p>
+      <w:r>
+        <w:t>В январе 2012г. уровень безработицы среди мужчин составил 6,9% и был на 0,7 процентного пункта выше уровня безработицы среди женщин</w:t>
+      </w:r>
+      <w:r>
+        <w:t xml:space="preserve"> </w:t>
+      </w:r>
+      <w:r>
+        <w:rPr>
+          <w:rStyle w:val="af0"/>
+          <w:color w:val="auto"/>
+        </w:rPr>
+        <w:footnoteReference w:id="1"/>
+      </w:r>
+      <w:r>
+        <w:t>) (6,2%).</w:t>
+      </w:r>
+      <w:r>
+        <w:br/>
+      </w:r>
+    </w:p>
+    <w:p>
+      <w:r>
+        <w:rPr>
+          <w:noProof/>
+          <w:lang w:eastAsia="ru-RU"/>
+        </w:rPr>
+        <w:drawing>
+          <wp:inline distT="0" distB="0" distL="0" distR="0" wp14:anchorId="1AC56F93" wp14:editId="23561154">
+            <wp:extent cx="3590925" cy="2714625"/>
+            <wp:effectExtent l="0" t="0" r="0" b="0"/>
+            <wp:docPr id="2" name="Рисунок 187" descr="http://www.gks.ru/bgd/regl/B12_04/IssWWW.exe/Stg/d03/Image3609.gif"/>
+            <wp:cNvGraphicFramePr>
+              <a:graphicFrameLocks xmlns:a="http://schemas.openxmlformats.org/drawingml/2006/main" noChangeAspect="1"/>
+            </wp:cNvGraphicFramePr>
+            <a:graphic xmlns:a="http://schemas.openxmlformats.org/drawingml/2006/main">
+              <a:graphicData uri="http://schemas.openxmlformats.org/drawingml/2006/picture">
+                <pic:pic xmlns:pic="http://schemas.openxmlformats.org/drawingml/2006/picture">
+                  <pic:nvPicPr>
+                    <pic:cNvPr id="0" name="Рисунок 187" descr="http://www.gks.ru/bgd/regl/B12_04/IssWWW.exe/Stg/d03/Image3609.gif"/>
+                    <pic:cNvPicPr>
+                      <a:picLocks noChangeAspect="1" noChangeArrowheads="1"/>
+                    </pic:cNvPicPr>
+                  </pic:nvPicPr>
+                  <pic:blipFill>
+                    <a:blip r:embed="rId8">
+                      <a:extLst>
+                        <a:ext uri="{28A0092B-C50C-407E-A947-70E740481C1C}">
+                          <a14:useLocalDpi xmlns:a14="http://schemas.microsoft.com/office/drawing/2010/main" val="0"/>
+                        </a:ext>
+                      </a:extLst>
+                    </a:blip>
+                    <a:srcRect/>
+                    <a:stretch>
+                      <a:fillRect/>
+                    </a:stretch>
+                  </pic:blipFill>
+                  <pic:spPr bwMode="auto">
+                    <a:xfrm>
+                      <a:off x="0" y="0"/>
+                      <a:ext cx="3590925" cy="2714625"/>
+                    </a:xfrm>
+                    <a:prstGeom prst="rect">
+                      <a:avLst/>
+                    </a:prstGeom>
+                    <a:noFill/>
+                    <a:ln>
+                      <a:noFill/>
+                    </a:ln>
+                  </pic:spPr>
+                </pic:pic>
+              </a:graphicData>
+            </a:graphic>
+          </wp:inline>
+        </w:drawing>
+      </w:r>
+    </w:p>
+    <w:p>
+      <w:r>
+        <w:lastRenderedPageBreak/>
+        <w:t>До начала кризиса, в I полугодии 2008г. разрыв между долей мужчин и женщин в общей численности безработных составлял 6 процентных пунктов (соответственно, 53% и 47%), в феврале 2009г. увеличился до 10 процентных пунктов (соответственно, 55% и 45%). Это явилось следствием более быстрых темпов роста безработицы среди мужчин, чем среди женщин. В феврале 2009г. численность безработных мужчин увеличилась по сравнению с февралем 2008г. на 39%, безработных женщин - на 26% (при общем увеличении численности безработных на 33%).</w:t>
+      </w:r>
+    </w:p>
+    <w:p>
+      <w:r>
+        <w:t>В среднем за 2009г. доля мужчин и женщин в общей численности безработных составила, соответственно, 54% и 46%, за 2010г. - 55% и 45%, за 2011г. - 54% и 46% и в I квартале 2012г. - 55% и 45%.</w:t>
+      </w:r>
+    </w:p>
+    <w:p>
+      <w:pPr>
+        <w:pStyle w:val="2"/>
+      </w:pPr>
+      <w:bookmarkStart w:id="3" w:name="_Toc190816788"/>
+      <w:r>
+        <w:t>Занятость, безработица и уровень образования населения.</w:t>
+      </w:r>
+      <w:bookmarkEnd w:id="3"/>
+    </w:p>
+    <w:p>
+      <w:r>
+        <w:t> По данным обследований населения по проблемам занятости, 57% занятого населения имеют высшее или среднее профессиональное образование (30% - высшее и 27% - среднее профессиональное). C 2000г. доля занятого населения с высшим профессиональным образованием увеличилась (на 4 процентных пункта), со средним профессиональным - сократилась (на 4 процентных пункта).</w:t>
+      </w:r>
+    </w:p>
+    <w:p>
+      <w:r>
+        <w:t>Среди безработных специалисты с высшим или средним профессиональным образованием составляют 36%. По сравнению с 2000г. доля безработных с высшим профессиональным образованием увеличилась (на 3 процентных пункта) и составляет 16%, со средним профессиональным образованием - сократилась (на 6 процентных пунктов) и составляет 20%.</w:t>
+      </w:r>
+    </w:p>
+    <w:p>
+      <w:r>
+        <w:t>За тот же период существенно возросла доля лиц с начальным профессиональным образованием среди занятого населения (с 10% - в 2000г. до 20% - в 2011г.) и безработных (с 12% - в 2000г. до 20% - в 2011г.).</w:t>
+      </w:r>
+    </w:p>
+    <w:p>
+      <w:r>
+        <w:rPr>
+          <w:noProof/>
+          <w:lang w:eastAsia="ru-RU"/>
+        </w:rPr>
+        <w:lastRenderedPageBreak/>
+        <w:drawing>
+          <wp:inline distT="0" distB="0" distL="0" distR="0" wp14:anchorId="37E37C76" wp14:editId="2D2A9682">
+            <wp:extent cx="2981325" cy="2276475"/>
+            <wp:effectExtent l="0" t="0" r="0" b="0"/>
+            <wp:docPr id="3" name="Рисунок 194" descr="http://www.gks.ru/bgd/regl/B12_04/IssWWW.exe/Stg/d03/Image3616.gif"/>
+            <wp:cNvGraphicFramePr>
+              <a:graphicFrameLocks xmlns:a="http://schemas.openxmlformats.org/drawingml/2006/main" noChangeAspect="1"/>
+            </wp:cNvGraphicFramePr>
+            <a:graphic xmlns:a="http://schemas.openxmlformats.org/drawingml/2006/main">
+              <a:graphicData uri="http://schemas.openxmlformats.org/drawingml/2006/picture">
+                <pic:pic xmlns:pic="http://schemas.openxmlformats.org/drawingml/2006/picture">
+                  <pic:nvPicPr>
+                    <pic:cNvPr id="0" name="Рисунок 194" descr="http://www.gks.ru/bgd/regl/B12_04/IssWWW.exe/Stg/d03/Image3616.gif"/>
+                    <pic:cNvPicPr>
+                      <a:picLocks noChangeAspect="1" noChangeArrowheads="1"/>
+                    </pic:cNvPicPr>
+                  </pic:nvPicPr>
+                  <pic:blipFill>
+                    <a:blip r:embed="rId9">
+                      <a:extLst>
+                        <a:ext uri="{28A0092B-C50C-407E-A947-70E740481C1C}">
+                          <a14:useLocalDpi xmlns:a14="http://schemas.microsoft.com/office/drawing/2010/main" val="0"/>
+                        </a:ext>
+                      </a:extLst>
+                    </a:blip>
+                    <a:srcRect/>
+                    <a:stretch>
+                      <a:fillRect/>
+                    </a:stretch>
+                  </pic:blipFill>
+                  <pic:spPr bwMode="auto">
+                    <a:xfrm>
+                      <a:off x="0" y="0"/>
+                      <a:ext cx="2981325" cy="2276475"/>
+                    </a:xfrm>
+                    <a:prstGeom prst="rect">
+                      <a:avLst/>
+                    </a:prstGeom>
+                    <a:noFill/>
+                    <a:ln>
+                      <a:noFill/>
+                    </a:ln>
+                  </pic:spPr>
+                </pic:pic>
+              </a:graphicData>
+            </a:graphic>
+          </wp:inline>
+        </w:drawing>
+      </w:r>
+    </w:p>
+    <w:p>
+      <w:r>
+        <w:t>Статистические данные показывают, что чем выше уровень образования, тем выше уровень занятости и ниже безработица. В 2011г. уровень занятости среди населения с высшим профессиональным образованием</w:t>
+      </w:r>
+      <w:r>
+        <w:rPr>
+          <w:rStyle w:val="af0"/>
+        </w:rPr>
+        <w:footnoteReference w:id="2"/>
+      </w:r>
+      <w:r>
+        <w:t> составил 81,5%, уровень безработицы</w:t>
+      </w:r>
+      <w:r>
+        <w:rPr>
+          <w:rStyle w:val="af0"/>
+        </w:rPr>
+        <w:footnoteReference w:id="3"/>
+      </w:r>
+      <w:r>
+        <w:t> - 3,6%, со средним профессиональным образованием соответственно 73,7% и 5,1%, начальным профессиональным образованием - 73,2% и 6,7%.</w:t>
+      </w:r>
+    </w:p>
+    <w:p>
+      <w:r>
+        <w:t>Существенно выше уровень безработицы и ниже уровень занятости среди населения, не имеющего профессионального образования - в среднем 41,9% и 11,5% соответственно.</w:t>
+      </w:r>
+    </w:p>
+    <w:p>
+      <w:r>
+        <w:rPr>
+          <w:noProof/>
+          <w:lang w:eastAsia="ru-RU"/>
+        </w:rPr>
+        <w:drawing>
+          <wp:inline distT="0" distB="0" distL="0" distR="0" wp14:anchorId="55DCB252" wp14:editId="0EB1DD5E">
+            <wp:extent cx="3886200" cy="1981200"/>
+            <wp:effectExtent l="0" t="0" r="0" b="0"/>
+            <wp:docPr id="4" name="Рисунок 195" descr="http://www.gks.ru/bgd/regl/B12_04/IssWWW.exe/Stg/d03/Image3617.gif"/>
+            <wp:cNvGraphicFramePr>
+              <a:graphicFrameLocks xmlns:a="http://schemas.openxmlformats.org/drawingml/2006/main" noChangeAspect="1"/>
+            </wp:cNvGraphicFramePr>
+            <a:graphic xmlns:a="http://schemas.openxmlformats.org/drawingml/2006/main">
+              <a:graphicData uri="http://schemas.openxmlformats.org/drawingml/2006/picture">
+                <pic:pic xmlns:pic="http://schemas.openxmlformats.org/drawingml/2006/picture">
+                  <pic:nvPicPr>
+                    <pic:cNvPr id="0" name="Рисунок 195" descr="http://www.gks.ru/bgd/regl/B12_04/IssWWW.exe/Stg/d03/Image3617.gif"/>
+                    <pic:cNvPicPr>
+                      <a:picLocks noChangeAspect="1" noChangeArrowheads="1"/>
+                    </pic:cNvPicPr>
+                  </pic:nvPicPr>
+                  <pic:blipFill>
+                    <a:blip r:embed="rId10">
+                      <a:extLst>
+                        <a:ext uri="{28A0092B-C50C-407E-A947-70E740481C1C}">
+                          <a14:useLocalDpi xmlns:a14="http://schemas.microsoft.com/office/drawing/2010/main" val="0"/>
+                        </a:ext>
+                      </a:extLst>
+                    </a:blip>
+                    <a:srcRect/>
+                    <a:stretch>
+                      <a:fillRect/>
+                    </a:stretch>
+                  </pic:blipFill>
+                  <pic:spPr bwMode="auto">
+                    <a:xfrm>
+                      <a:off x="0" y="0"/>
+                      <a:ext cx="3886200" cy="1981200"/>
+                    </a:xfrm>
+                    <a:prstGeom prst="rect">
+                      <a:avLst/>
+                    </a:prstGeom>
+                    <a:noFill/>
+                    <a:ln>
+                      <a:noFill/>
+                    </a:ln>
+                  </pic:spPr>
+                </pic:pic>
+              </a:graphicData>
+            </a:graphic>
+          </wp:inline>
+        </w:drawing>
+      </w:r>
+    </w:p>
+    <w:p>
+      <w:r>
+        <w:t xml:space="preserve">Статистические данные показывают, что среди населения в возрасте от 20 до 60 лет уровень занятости специалистов со средним профессиональным </w:t>
+      </w:r>
+      <w:r>
+        <w:lastRenderedPageBreak/>
+        <w:t>образованием незначительно превышает уровень занятости лиц с начальным профессиональным образованием в пределах одной возрастной группы - коэффициент превышения составляет от 1,0 до 1,05.В таких же пределах коэффициент превышения уровней занятости специалистов с высшим и средним профессиональным образованием в возрастных группах от 20 до 49 лет. В то же время среди населения в возрасте 50 лет и старше уровень занятости специалистов с высшим профессиональным образованием существенно выше, чем специалистов со средним профессиональным образованием: в возрастной группе 50-59 лет коэффициент превышения составляет 1,13; 60-72 лет - 1,42.</w:t>
+      </w:r>
+    </w:p>
+    <w:p>
+      <w:r>
+        <w:t xml:space="preserve">Таблица 1. </w:t>
+      </w:r>
+      <w:r>
+        <w:t xml:space="preserve">Экономическая активность населения в возрасте 15-72 </w:t>
+      </w:r>
+      <w:proofErr w:type="gramStart"/>
+      <w:r>
+        <w:t>лет ,</w:t>
+      </w:r>
+      <w:proofErr w:type="gramEnd"/>
+      <w:r>
+        <w:t> имеющего профессиональное образование, по профессиям и специальностям по диплому</w:t>
+      </w:r>
+      <w:r>
+        <w:t xml:space="preserve"> </w:t>
+      </w:r>
+      <w:r>
+        <w:t>в 2011 году</w:t>
+      </w:r>
+    </w:p>
+    <w:p>
+      <w:pPr>
+        <w:spacing w:after="0" w:line="240" w:lineRule="auto"/>
+        <w:ind w:firstLine="0"/>
+        <w:jc w:val="left"/>
+        <w:sectPr>
+          <w:footerReference w:type="default" r:id="rId11"/>
+          <w:pgSz w:w="11906" w:h="16838"/>
+          <w:pgMar w:top="1134" w:right="850" w:bottom="1134" w:left="1701" w:header="708" w:footer="708" w:gutter="0"/>
+          <w:pgNumType w:start="1"/>
+          <w:cols w:space="708"/>
+          <w:titlePg/>
+          <w:docGrid w:linePitch="381"/>
+        </w:sectPr>
+      </w:pPr>
+    </w:p>
+    <w:p>
+      <w:pPr>
+        <w:spacing w:after="0" w:line="240" w:lineRule="auto"/>
+        <w:ind w:firstLine="0"/>
+        <w:jc w:val="left"/>
+      </w:pPr>
+    </w:p>
+    <w:tbl>
+      <w:tblPr>
+        <w:tblStyle w:val="a8"/>
+        <w:tblW w:w="11165" w:type="dxa"/>
+        <w:tblLook w:val="04A0" w:firstRow="1" w:lastRow="0" w:firstColumn="1" w:lastColumn="0" w:noHBand="0" w:noVBand="1"/>
+      </w:tblPr>
+      <w:tblGrid>
+        <w:gridCol w:w="2985"/>
+        <w:gridCol w:w="2707"/>
+        <w:gridCol w:w="1902"/>
+        <w:gridCol w:w="2462"/>
+        <w:gridCol w:w="1966"/>
+        <w:gridCol w:w="1966"/>
+      </w:tblGrid>
+      <w:tr>
+        <w:tc>
+          <w:tcPr>
+            <w:tcW w:w="1473" w:type="pct"/>
+            <w:vMerge w:val="restart"/>
+            <w:hideMark/>
+          </w:tcPr>
+          <w:p>
+            <w:pPr>
+              <w:spacing w:after="0" w:line="240" w:lineRule="auto"/>
+            </w:pPr>
+            <w:r>
+              <w:t> </w:t>
+            </w:r>
+          </w:p>
+        </w:tc>
+        <w:tc>
+          <w:tcPr>
+            <w:tcW w:w="775" w:type="pct"/>
+            <w:vMerge w:val="restart"/>
+            <w:hideMark/>
+          </w:tcPr>
+          <w:p>
+            <w:pPr>
+              <w:spacing w:after="0" w:line="240" w:lineRule="auto"/>
+            </w:pPr>
+            <w:r>
+              <w:t xml:space="preserve">Экономически активное население, </w:t>
+            </w:r>
+            <w:proofErr w:type="spellStart"/>
+            <w:proofErr w:type="gramStart"/>
+            <w:r>
+              <w:t>тыс.человек</w:t>
+            </w:r>
+            <w:proofErr w:type="spellEnd"/>
+            <w:proofErr w:type="gramEnd"/>
+          </w:p>
+        </w:tc>
+        <w:tc>
+          <w:tcPr>
+            <w:tcW w:w="1395" w:type="pct"/>
+            <w:gridSpan w:val="2"/>
+            <w:hideMark/>
+          </w:tcPr>
+          <w:p>
+            <w:pPr>
+              <w:spacing w:after="0" w:line="240" w:lineRule="auto"/>
+            </w:pPr>
+            <w:r>
+              <w:t>В том числе</w:t>
+            </w:r>
+          </w:p>
+        </w:tc>
+        <w:tc>
+          <w:tcPr>
+            <w:tcW w:w="825" w:type="pct"/>
+            <w:vMerge w:val="restart"/>
+            <w:hideMark/>
+          </w:tcPr>
+          <w:p>
+            <w:pPr>
+              <w:spacing w:after="0" w:line="240" w:lineRule="auto"/>
+            </w:pPr>
+            <w:r>
+              <w:t>Уровень занятости</w:t>
+            </w:r>
+            <w:r>
+              <w:t>, </w:t>
+            </w:r>
+            <w:r>
+              <w:br/>
+              <w:t>%</w:t>
+            </w:r>
+          </w:p>
+        </w:tc>
+        <w:tc>
+          <w:tcPr>
+            <w:tcW w:w="532" w:type="pct"/>
+            <w:vMerge w:val="restart"/>
+            <w:hideMark/>
+          </w:tcPr>
+          <w:p>
+            <w:pPr>
+              <w:spacing w:after="0" w:line="240" w:lineRule="auto"/>
+            </w:pPr>
+            <w:r>
+              <w:t>Уровень безработицы</w:t>
+            </w:r>
+            <w:r>
+              <w:t>,</w:t>
+            </w:r>
+            <w:r>
+              <w:br/>
+              <w:t>%</w:t>
+            </w:r>
+          </w:p>
+        </w:tc>
+      </w:tr>
+      <w:tr>
+        <w:trPr>
+          <w:trHeight w:val="315"/>
+        </w:trPr>
+        <w:tc>
+          <w:tcPr>
+            <w:tcW w:w="1473" w:type="pct"/>
+            <w:vMerge/>
+            <w:hideMark/>
+          </w:tcPr>
+          <w:p>
+            <w:pPr>
+              <w:spacing w:after="0" w:line="240" w:lineRule="auto"/>
+            </w:pPr>
+          </w:p>
+        </w:tc>
+        <w:tc>
+          <w:tcPr>
+            <w:tcW w:w="775" w:type="pct"/>
+            <w:vMerge/>
+            <w:hideMark/>
+          </w:tcPr>
+          <w:p>
+            <w:pPr>
+              <w:spacing w:after="0" w:line="240" w:lineRule="auto"/>
+            </w:pPr>
+          </w:p>
+        </w:tc>
+        <w:tc>
+          <w:tcPr>
+            <w:tcW w:w="618" w:type="pct"/>
+            <w:hideMark/>
+          </w:tcPr>
+          <w:p>
+            <w:pPr>
+              <w:spacing w:after="0" w:line="240" w:lineRule="auto"/>
+            </w:pPr>
+            <w:r>
+              <w:t>занятые</w:t>
+            </w:r>
+          </w:p>
+        </w:tc>
+        <w:tc>
+          <w:tcPr>
+            <w:tcW w:w="777" w:type="pct"/>
+            <w:hideMark/>
+          </w:tcPr>
+          <w:p>
+            <w:pPr>
+              <w:spacing w:after="0" w:line="240" w:lineRule="auto"/>
+            </w:pPr>
+            <w:r>
+              <w:t>безработные</w:t>
+            </w:r>
+          </w:p>
+        </w:tc>
+        <w:tc>
+          <w:tcPr>
+            <w:tcW w:w="825" w:type="pct"/>
+            <w:vMerge/>
+            <w:hideMark/>
+          </w:tcPr>
+          <w:p>
+            <w:pPr>
+              <w:spacing w:after="0" w:line="240" w:lineRule="auto"/>
+            </w:pPr>
+          </w:p>
+        </w:tc>
+        <w:tc>
+          <w:tcPr>
+            <w:tcW w:w="532" w:type="pct"/>
+            <w:vMerge/>
+            <w:hideMark/>
+          </w:tcPr>
+          <w:p>
+            <w:pPr>
+              <w:spacing w:after="0" w:line="240" w:lineRule="auto"/>
+            </w:pPr>
+          </w:p>
+        </w:tc>
+      </w:tr>
+      <w:tr>
+        <w:tc>
+          <w:tcPr>
+            <w:tcW w:w="1473" w:type="pct"/>
+            <w:hideMark/>
+          </w:tcPr>
+          <w:p>
+            <w:pPr>
+              <w:spacing w:after="0" w:line="240" w:lineRule="auto"/>
+            </w:pPr>
+            <w:r>
+              <w:t>Всего</w:t>
+            </w:r>
+          </w:p>
+        </w:tc>
+        <w:tc>
+          <w:tcPr>
+            <w:tcW w:w="775" w:type="pct"/>
+            <w:hideMark/>
+          </w:tcPr>
+          <w:p>
+            <w:pPr>
+              <w:spacing w:after="0" w:line="240" w:lineRule="auto"/>
+            </w:pPr>
+            <w:r>
+              <w:t>75752,0</w:t>
+            </w:r>
+          </w:p>
+        </w:tc>
+        <w:tc>
+          <w:tcPr>
+            <w:tcW w:w="618" w:type="pct"/>
+            <w:hideMark/>
+          </w:tcPr>
+          <w:p>
+            <w:pPr>
+              <w:spacing w:after="0" w:line="240" w:lineRule="auto"/>
+            </w:pPr>
+            <w:r>
+              <w:t>70731,8</w:t>
+            </w:r>
+          </w:p>
+        </w:tc>
+        <w:tc>
+          <w:tcPr>
+            <w:tcW w:w="777" w:type="pct"/>
+            <w:hideMark/>
+          </w:tcPr>
+          <w:p>
+            <w:pPr>
+              <w:spacing w:after="0" w:line="240" w:lineRule="auto"/>
+            </w:pPr>
+            <w:r>
+              <w:t>5020,2</w:t>
+            </w:r>
+          </w:p>
+        </w:tc>
+        <w:tc>
+          <w:tcPr>
+            <w:tcW w:w="825" w:type="pct"/>
+            <w:hideMark/>
+          </w:tcPr>
+          <w:p>
+            <w:pPr>
+              <w:spacing w:after="0" w:line="240" w:lineRule="auto"/>
+            </w:pPr>
+            <w:r>
+              <w:t>63,8</w:t>
+            </w:r>
+          </w:p>
+        </w:tc>
+        <w:tc>
+          <w:tcPr>
+            <w:tcW w:w="532" w:type="pct"/>
+            <w:hideMark/>
+          </w:tcPr>
+          <w:p>
+            <w:pPr>
+              <w:spacing w:after="0" w:line="240" w:lineRule="auto"/>
+            </w:pPr>
+            <w:r>
+              <w:t>6,6</w:t>
+            </w:r>
+          </w:p>
+        </w:tc>
+      </w:tr>
+      <w:tr>
+        <w:tc>
+          <w:tcPr>
+            <w:tcW w:w="1473" w:type="pct"/>
+            <w:hideMark/>
+          </w:tcPr>
+          <w:p>
+            <w:pPr>
+              <w:spacing w:after="0" w:line="240" w:lineRule="auto"/>
+            </w:pPr>
+            <w:r>
+              <w:t>   в том числе по уровню образования:</w:t>
+            </w:r>
+            <w:r>
+              <w:br/>
+              <w:t>высшее и послевузовское </w:t>
+            </w:r>
+            <w:r>
+              <w:br/>
+              <w:t>профессиональное</w:t>
+            </w:r>
+          </w:p>
+        </w:tc>
+        <w:tc>
+          <w:tcPr>
+            <w:tcW w:w="775" w:type="pct"/>
+            <w:hideMark/>
+          </w:tcPr>
+          <w:p>
+            <w:pPr>
+              <w:spacing w:after="0" w:line="240" w:lineRule="auto"/>
+            </w:pPr>
+            <w:r>
+              <w:t>21671,9</w:t>
+            </w:r>
+          </w:p>
+        </w:tc>
+        <w:tc>
+          <w:tcPr>
+            <w:tcW w:w="618" w:type="pct"/>
+            <w:hideMark/>
+          </w:tcPr>
+          <w:p>
+            <w:pPr>
+              <w:spacing w:after="0" w:line="240" w:lineRule="auto"/>
+            </w:pPr>
+            <w:r>
+              <w:t>20887,6</w:t>
+            </w:r>
+          </w:p>
+        </w:tc>
+        <w:tc>
+          <w:tcPr>
+            <w:tcW w:w="777" w:type="pct"/>
+            <w:hideMark/>
+          </w:tcPr>
+          <w:p>
+            <w:pPr>
+              <w:spacing w:after="0" w:line="240" w:lineRule="auto"/>
+            </w:pPr>
+            <w:r>
+              <w:t>784,3</w:t>
+            </w:r>
+          </w:p>
+        </w:tc>
+        <w:tc>
+          <w:tcPr>
+            <w:tcW w:w="825" w:type="pct"/>
+            <w:hideMark/>
+          </w:tcPr>
+          <w:p>
+            <w:pPr>
+              <w:spacing w:after="0" w:line="240" w:lineRule="auto"/>
+            </w:pPr>
+            <w:r>
+              <w:t>81,5</w:t>
+            </w:r>
+          </w:p>
+        </w:tc>
+        <w:tc>
+          <w:tcPr>
+            <w:tcW w:w="532" w:type="pct"/>
+            <w:hideMark/>
+          </w:tcPr>
+          <w:p>
+            <w:pPr>
+              <w:spacing w:after="0" w:line="240" w:lineRule="auto"/>
+            </w:pPr>
+            <w:r>
+              <w:t>3,6</w:t>
+            </w:r>
+          </w:p>
+        </w:tc>
+      </w:tr>
+      <w:tr>
+        <w:tc>
+          <w:tcPr>
+            <w:tcW w:w="1473" w:type="pct"/>
+            <w:hideMark/>
+          </w:tcPr>
+          <w:p>
+            <w:pPr>
+              <w:spacing w:after="0" w:line="240" w:lineRule="auto"/>
+            </w:pPr>
+            <w:r>
+              <w:t>      из них по группам специальностей:</w:t>
+            </w:r>
+          </w:p>
+        </w:tc>
+        <w:tc>
+          <w:tcPr>
+            <w:tcW w:w="775" w:type="pct"/>
+            <w:hideMark/>
+          </w:tcPr>
+          <w:p>
+            <w:pPr>
+              <w:spacing w:after="0" w:line="240" w:lineRule="auto"/>
+            </w:pPr>
+            <w:r>
+              <w:t> </w:t>
+            </w:r>
+          </w:p>
+        </w:tc>
+        <w:tc>
+          <w:tcPr>
+            <w:tcW w:w="618" w:type="pct"/>
+            <w:hideMark/>
+          </w:tcPr>
+          <w:p>
+            <w:pPr>
+              <w:spacing w:after="0" w:line="240" w:lineRule="auto"/>
+            </w:pPr>
+            <w:r>
+              <w:t> </w:t>
+            </w:r>
+          </w:p>
+        </w:tc>
+        <w:tc>
+          <w:tcPr>
+            <w:tcW w:w="777" w:type="pct"/>
+            <w:hideMark/>
+          </w:tcPr>
+          <w:p>
+            <w:pPr>
+              <w:spacing w:after="0" w:line="240" w:lineRule="auto"/>
+            </w:pPr>
+            <w:r>
+              <w:t> </w:t>
+            </w:r>
+          </w:p>
+        </w:tc>
+        <w:tc>
+          <w:tcPr>
+            <w:tcW w:w="825" w:type="pct"/>
+            <w:hideMark/>
+          </w:tcPr>
+          <w:p>
+            <w:pPr>
+              <w:spacing w:after="0" w:line="240" w:lineRule="auto"/>
+            </w:pPr>
+            <w:r>
+              <w:t> </w:t>
+            </w:r>
+          </w:p>
+        </w:tc>
+        <w:tc>
+          <w:tcPr>
+            <w:tcW w:w="532" w:type="pct"/>
+            <w:hideMark/>
+          </w:tcPr>
+          <w:p>
+            <w:pPr>
+              <w:spacing w:after="0" w:line="240" w:lineRule="auto"/>
+            </w:pPr>
+            <w:r>
+              <w:t> </w:t>
+            </w:r>
+          </w:p>
+        </w:tc>
+      </w:tr>
+      <w:tr>
+        <w:tc>
+          <w:tcPr>
+            <w:tcW w:w="1473" w:type="pct"/>
+            <w:hideMark/>
+          </w:tcPr>
+          <w:p>
+            <w:pPr>
+              <w:spacing w:after="0" w:line="240" w:lineRule="auto"/>
+            </w:pPr>
+            <w:r>
+              <w:t>экономика и управление</w:t>
+            </w:r>
+          </w:p>
+        </w:tc>
+        <w:tc>
+          <w:tcPr>
+            <w:tcW w:w="775" w:type="pct"/>
+            <w:hideMark/>
+          </w:tcPr>
+          <w:p>
+            <w:pPr>
+              <w:spacing w:after="0" w:line="240" w:lineRule="auto"/>
+            </w:pPr>
+            <w:r>
+              <w:t>5513,6</w:t>
+            </w:r>
+          </w:p>
+        </w:tc>
+        <w:tc>
+          <w:tcPr>
+            <w:tcW w:w="618" w:type="pct"/>
+            <w:hideMark/>
+          </w:tcPr>
+          <w:p>
+            <w:pPr>
+              <w:spacing w:after="0" w:line="240" w:lineRule="auto"/>
+            </w:pPr>
+            <w:r>
+              <w:t>5267,4</w:t>
+            </w:r>
+          </w:p>
+        </w:tc>
+        <w:tc>
+          <w:tcPr>
+            <w:tcW w:w="777" w:type="pct"/>
+            <w:hideMark/>
+          </w:tcPr>
+          <w:p>
+            <w:pPr>
+              <w:spacing w:after="0" w:line="240" w:lineRule="auto"/>
+            </w:pPr>
+            <w:r>
+              <w:t>246,2</w:t>
+            </w:r>
+          </w:p>
+        </w:tc>
+        <w:tc>
+          <w:tcPr>
+            <w:tcW w:w="825" w:type="pct"/>
+            <w:hideMark/>
+          </w:tcPr>
+          <w:p>
+            <w:pPr>
+              <w:spacing w:after="0" w:line="240" w:lineRule="auto"/>
+            </w:pPr>
+            <w:r>
+              <w:t>82,9</w:t>
+            </w:r>
+          </w:p>
+        </w:tc>
+        <w:tc>
+          <w:tcPr>
+            <w:tcW w:w="532" w:type="pct"/>
+            <w:hideMark/>
+          </w:tcPr>
+          <w:p>
+            <w:pPr>
+              <w:spacing w:after="0" w:line="240" w:lineRule="auto"/>
+            </w:pPr>
+            <w:r>
+              <w:t>4,5</w:t>
+            </w:r>
+          </w:p>
+        </w:tc>
+      </w:tr>
+      <w:tr>
+        <w:tc>
+          <w:tcPr>
+            <w:tcW w:w="1473" w:type="pct"/>
+            <w:hideMark/>
+          </w:tcPr>
+          <w:p>
+            <w:pPr>
+              <w:spacing w:after="0" w:line="240" w:lineRule="auto"/>
+            </w:pPr>
+            <w:r>
+              <w:t xml:space="preserve">образование и </w:t>
+            </w:r>
+            <w:proofErr w:type="spellStart"/>
+            <w:r>
+              <w:t>педогогика</w:t>
+            </w:r>
+            <w:proofErr w:type="spellEnd"/>
+          </w:p>
+        </w:tc>
+        <w:tc>
+          <w:tcPr>
+            <w:tcW w:w="775" w:type="pct"/>
+            <w:hideMark/>
+          </w:tcPr>
+          <w:p>
+            <w:pPr>
+              <w:spacing w:after="0" w:line="240" w:lineRule="auto"/>
+            </w:pPr>
+            <w:r>
+              <w:t>3769,0</w:t>
+            </w:r>
+          </w:p>
+        </w:tc>
+        <w:tc>
+          <w:tcPr>
+            <w:tcW w:w="618" w:type="pct"/>
+            <w:hideMark/>
+          </w:tcPr>
+          <w:p>
+            <w:pPr>
+              <w:spacing w:after="0" w:line="240" w:lineRule="auto"/>
+            </w:pPr>
+            <w:r>
+              <w:t>3643,3</w:t>
+            </w:r>
+          </w:p>
+        </w:tc>
+        <w:tc>
+          <w:tcPr>
+            <w:tcW w:w="777" w:type="pct"/>
+            <w:hideMark/>
+          </w:tcPr>
+          <w:p>
+            <w:pPr>
+              <w:spacing w:after="0" w:line="240" w:lineRule="auto"/>
+            </w:pPr>
+            <w:r>
+              <w:t>125,8</w:t>
+            </w:r>
+          </w:p>
+        </w:tc>
+        <w:tc>
+          <w:tcPr>
+            <w:tcW w:w="825" w:type="pct"/>
+            <w:hideMark/>
+          </w:tcPr>
+          <w:p>
+            <w:pPr>
+              <w:spacing w:after="0" w:line="240" w:lineRule="auto"/>
+            </w:pPr>
+            <w:r>
+              <w:t>78,5</w:t>
+            </w:r>
+          </w:p>
+        </w:tc>
+        <w:tc>
+          <w:tcPr>
+            <w:tcW w:w="532" w:type="pct"/>
+            <w:hideMark/>
+          </w:tcPr>
+          <w:p>
+            <w:pPr>
+              <w:spacing w:after="0" w:line="240" w:lineRule="auto"/>
+            </w:pPr>
+            <w:r>
+              <w:t>3,3</w:t>
+            </w:r>
+          </w:p>
+        </w:tc>
+      </w:tr>
+      <w:tr>
+        <w:tc>
+          <w:tcPr>
+            <w:tcW w:w="1473" w:type="pct"/>
+            <w:hideMark/>
+          </w:tcPr>
+          <w:p>
+            <w:pPr>
+              <w:spacing w:after="0" w:line="240" w:lineRule="auto"/>
+            </w:pPr>
+            <w:r>
+              <w:t>гуманитарные науки</w:t>
+            </w:r>
+          </w:p>
+        </w:tc>
+        <w:tc>
+          <w:tcPr>
+            <w:tcW w:w="775" w:type="pct"/>
+            <w:hideMark/>
+          </w:tcPr>
+          <w:p>
+            <w:pPr>
+              <w:spacing w:after="0" w:line="240" w:lineRule="auto"/>
+            </w:pPr>
+            <w:r>
+              <w:t>2514,1</w:t>
+            </w:r>
+          </w:p>
+        </w:tc>
+        <w:tc>
+          <w:tcPr>
+            <w:tcW w:w="618" w:type="pct"/>
+            <w:hideMark/>
+          </w:tcPr>
+          <w:p>
+            <w:pPr>
+              <w:spacing w:after="0" w:line="240" w:lineRule="auto"/>
+            </w:pPr>
+            <w:r>
+              <w:t>2401,8</w:t>
+            </w:r>
+          </w:p>
+        </w:tc>
+        <w:tc>
+          <w:tcPr>
+            <w:tcW w:w="777" w:type="pct"/>
+            <w:hideMark/>
+          </w:tcPr>
+          <w:p>
+            <w:pPr>
+              <w:spacing w:after="0" w:line="240" w:lineRule="auto"/>
+            </w:pPr>
+            <w:r>
+              <w:t>112,3</w:t>
+            </w:r>
+          </w:p>
+        </w:tc>
+        <w:tc>
+          <w:tcPr>
+            <w:tcW w:w="825" w:type="pct"/>
+            <w:hideMark/>
+          </w:tcPr>
+          <w:p>
+            <w:pPr>
+              <w:spacing w:after="0" w:line="240" w:lineRule="auto"/>
+            </w:pPr>
+            <w:r>
+              <w:t>83,5</w:t>
+            </w:r>
+          </w:p>
+        </w:tc>
+        <w:tc>
+          <w:tcPr>
+            <w:tcW w:w="532" w:type="pct"/>
+            <w:hideMark/>
+          </w:tcPr>
+          <w:p>
+            <w:pPr>
+              <w:spacing w:after="0" w:line="240" w:lineRule="auto"/>
+            </w:pPr>
+            <w:r>
+              <w:t>4,5</w:t>
+            </w:r>
+          </w:p>
+        </w:tc>
+      </w:tr>
+      <w:tr>
+        <w:tc>
+          <w:tcPr>
+            <w:tcW w:w="1473" w:type="pct"/>
+            <w:hideMark/>
+          </w:tcPr>
+          <w:p>
+            <w:pPr>
+              <w:spacing w:after="0" w:line="240" w:lineRule="auto"/>
+            </w:pPr>
+            <w:r>
+              <w:t>здравоохранение</w:t>
+            </w:r>
+          </w:p>
+        </w:tc>
+        <w:tc>
+          <w:tcPr>
+            <w:tcW w:w="775" w:type="pct"/>
+            <w:hideMark/>
+          </w:tcPr>
+          <w:p>
+            <w:pPr>
+              <w:spacing w:after="0" w:line="240" w:lineRule="auto"/>
+            </w:pPr>
+            <w:r>
+              <w:t>1388,2</w:t>
+            </w:r>
+          </w:p>
+        </w:tc>
+        <w:tc>
+          <w:tcPr>
+            <w:tcW w:w="618" w:type="pct"/>
+            <w:hideMark/>
+          </w:tcPr>
+          <w:p>
+            <w:pPr>
+              <w:spacing w:after="0" w:line="240" w:lineRule="auto"/>
+            </w:pPr>
+            <w:r>
+              <w:t>1371,7</w:t>
+            </w:r>
+          </w:p>
+        </w:tc>
+        <w:tc>
+          <w:tcPr>
+            <w:tcW w:w="777" w:type="pct"/>
+            <w:hideMark/>
+          </w:tcPr>
+          <w:p>
+            <w:pPr>
+              <w:spacing w:after="0" w:line="240" w:lineRule="auto"/>
+            </w:pPr>
+            <w:r>
+              <w:t>16,5</w:t>
+            </w:r>
+          </w:p>
+        </w:tc>
+        <w:tc>
+          <w:tcPr>
+            <w:tcW w:w="825" w:type="pct"/>
+            <w:hideMark/>
+          </w:tcPr>
+          <w:p>
+            <w:pPr>
+              <w:spacing w:after="0" w:line="240" w:lineRule="auto"/>
+            </w:pPr>
+            <w:r>
+              <w:t>84,0</w:t>
+            </w:r>
+          </w:p>
+        </w:tc>
+        <w:tc>
+          <w:tcPr>
+            <w:tcW w:w="532" w:type="pct"/>
+            <w:hideMark/>
+          </w:tcPr>
+          <w:p>
+            <w:pPr>
+              <w:spacing w:after="0" w:line="240" w:lineRule="auto"/>
+            </w:pPr>
+            <w:r>
+              <w:t>1,2</w:t>
+            </w:r>
+          </w:p>
+        </w:tc>
+      </w:tr>
+      <w:tr>
+        <w:tc>
+          <w:tcPr>
+            <w:tcW w:w="1473" w:type="pct"/>
+            <w:hideMark/>
+          </w:tcPr>
+          <w:p>
+            <w:pPr>
+              <w:spacing w:after="0" w:line="240" w:lineRule="auto"/>
+            </w:pPr>
+            <w:r>
+              <w:t>строительство и архитектура</w:t>
+            </w:r>
+          </w:p>
+        </w:tc>
+        <w:tc>
+          <w:tcPr>
+            <w:tcW w:w="775" w:type="pct"/>
+            <w:hideMark/>
+          </w:tcPr>
+          <w:p>
+            <w:pPr>
+              <w:spacing w:after="0" w:line="240" w:lineRule="auto"/>
+            </w:pPr>
+            <w:r>
+              <w:t>1148,2</w:t>
+            </w:r>
+          </w:p>
+        </w:tc>
+        <w:tc>
+          <w:tcPr>
+            <w:tcW w:w="618" w:type="pct"/>
+            <w:hideMark/>
+          </w:tcPr>
+          <w:p>
+            <w:pPr>
+              <w:spacing w:after="0" w:line="240" w:lineRule="auto"/>
+            </w:pPr>
+            <w:r>
+              <w:t>1112,3</w:t>
+            </w:r>
+          </w:p>
+        </w:tc>
+        <w:tc>
+          <w:tcPr>
+            <w:tcW w:w="777" w:type="pct"/>
+            <w:hideMark/>
+          </w:tcPr>
+          <w:p>
+            <w:pPr>
+              <w:spacing w:after="0" w:line="240" w:lineRule="auto"/>
+            </w:pPr>
+            <w:r>
+              <w:t>36,0</w:t>
+            </w:r>
+          </w:p>
+        </w:tc>
+        <w:tc>
+          <w:tcPr>
+            <w:tcW w:w="825" w:type="pct"/>
+            <w:hideMark/>
+          </w:tcPr>
+          <w:p>
+            <w:pPr>
+              <w:spacing w:after="0" w:line="240" w:lineRule="auto"/>
+            </w:pPr>
+            <w:r>
+              <w:t>81,5</w:t>
+            </w:r>
+          </w:p>
+        </w:tc>
+        <w:tc>
+          <w:tcPr>
+            <w:tcW w:w="532" w:type="pct"/>
+            <w:hideMark/>
+          </w:tcPr>
+          <w:p>
+            <w:pPr>
+              <w:spacing w:after="0" w:line="240" w:lineRule="auto"/>
+            </w:pPr>
+            <w:r>
+              <w:t>3,1</w:t>
+            </w:r>
+          </w:p>
+        </w:tc>
+      </w:tr>
+      <w:tr>
+        <w:tc>
+          <w:tcPr>
+            <w:tcW w:w="1473" w:type="pct"/>
+            <w:hideMark/>
+          </w:tcPr>
+          <w:p>
+            <w:pPr>
+              <w:spacing w:after="0" w:line="240" w:lineRule="auto"/>
+            </w:pPr>
+            <w:r>
+              <w:t>энергетика, энергетическое </w:t>
+            </w:r>
+            <w:r>
+              <w:br/>
+              <w:t>машиностроение и </w:t>
+            </w:r>
+            <w:r>
+              <w:br/>
+              <w:t>электротехника</w:t>
+            </w:r>
+          </w:p>
+        </w:tc>
+        <w:tc>
+          <w:tcPr>
+            <w:tcW w:w="775" w:type="pct"/>
+            <w:hideMark/>
+          </w:tcPr>
+          <w:p>
+            <w:pPr>
+              <w:spacing w:after="0" w:line="240" w:lineRule="auto"/>
+            </w:pPr>
+            <w:r>
+              <w:t>865,3</w:t>
+            </w:r>
+          </w:p>
+        </w:tc>
+        <w:tc>
+          <w:tcPr>
+            <w:tcW w:w="618" w:type="pct"/>
+            <w:hideMark/>
+          </w:tcPr>
+          <w:p>
+            <w:pPr>
+              <w:spacing w:after="0" w:line="240" w:lineRule="auto"/>
+            </w:pPr>
+            <w:r>
+              <w:t>842,7</w:t>
+            </w:r>
+          </w:p>
+        </w:tc>
+        <w:tc>
+          <w:tcPr>
+            <w:tcW w:w="777" w:type="pct"/>
+            <w:hideMark/>
+          </w:tcPr>
+          <w:p>
+            <w:pPr>
+              <w:spacing w:after="0" w:line="240" w:lineRule="auto"/>
+            </w:pPr>
+            <w:r>
+              <w:t>22,6</w:t>
+            </w:r>
+          </w:p>
+        </w:tc>
+        <w:tc>
+          <w:tcPr>
+            <w:tcW w:w="825" w:type="pct"/>
+            <w:hideMark/>
+          </w:tcPr>
+          <w:p>
+            <w:pPr>
+              <w:spacing w:after="0" w:line="240" w:lineRule="auto"/>
+            </w:pPr>
+            <w:r>
+              <w:t>83,6</w:t>
+            </w:r>
+          </w:p>
+        </w:tc>
+        <w:tc>
+          <w:tcPr>
+            <w:tcW w:w="532" w:type="pct"/>
+            <w:hideMark/>
+          </w:tcPr>
+          <w:p>
+            <w:pPr>
+              <w:spacing w:after="0" w:line="240" w:lineRule="auto"/>
+            </w:pPr>
+            <w:r>
+              <w:t>2,6</w:t>
+            </w:r>
+          </w:p>
+        </w:tc>
+      </w:tr>
+      <w:tr>
+        <w:tc>
+          <w:tcPr>
+            <w:tcW w:w="1473" w:type="pct"/>
+            <w:hideMark/>
+          </w:tcPr>
+          <w:p>
+            <w:pPr>
+              <w:spacing w:after="0" w:line="240" w:lineRule="auto"/>
+            </w:pPr>
+            <w:r>
+              <w:t>сельское и рыбное хозяйство</w:t>
+            </w:r>
+          </w:p>
+        </w:tc>
+        <w:tc>
+          <w:tcPr>
+            <w:tcW w:w="775" w:type="pct"/>
+            <w:hideMark/>
+          </w:tcPr>
+          <w:p>
+            <w:pPr>
+              <w:spacing w:after="0" w:line="240" w:lineRule="auto"/>
+            </w:pPr>
+            <w:r>
+              <w:t>746,5</w:t>
+            </w:r>
+          </w:p>
+        </w:tc>
+        <w:tc>
+          <w:tcPr>
+            <w:tcW w:w="618" w:type="pct"/>
+            <w:hideMark/>
+          </w:tcPr>
+          <w:p>
+            <w:pPr>
+              <w:spacing w:after="0" w:line="240" w:lineRule="auto"/>
+            </w:pPr>
+            <w:r>
+              <w:t>711,4</w:t>
+            </w:r>
+          </w:p>
+        </w:tc>
+        <w:tc>
+          <w:tcPr>
+            <w:tcW w:w="777" w:type="pct"/>
+            <w:hideMark/>
+          </w:tcPr>
+          <w:p>
+            <w:pPr>
+              <w:spacing w:after="0" w:line="240" w:lineRule="auto"/>
+            </w:pPr>
+            <w:r>
+              <w:t>35,0</w:t>
+            </w:r>
+          </w:p>
+        </w:tc>
+        <w:tc>
+          <w:tcPr>
+            <w:tcW w:w="825" w:type="pct"/>
+            <w:hideMark/>
+          </w:tcPr>
+          <w:p>
+            <w:pPr>
+              <w:spacing w:after="0" w:line="240" w:lineRule="auto"/>
+            </w:pPr>
+            <w:r>
+              <w:t>77,0</w:t>
+            </w:r>
+          </w:p>
+        </w:tc>
+        <w:tc>
+          <w:tcPr>
+            <w:tcW w:w="532" w:type="pct"/>
+            <w:hideMark/>
+          </w:tcPr>
+          <w:p>
+            <w:pPr>
+              <w:spacing w:after="0" w:line="240" w:lineRule="auto"/>
+            </w:pPr>
+            <w:r>
+              <w:t>4,7</w:t>
+            </w:r>
+          </w:p>
+        </w:tc>
+      </w:tr>
+      <w:tr>
+        <w:tc>
+          <w:tcPr>
+            <w:tcW w:w="1473" w:type="pct"/>
+            <w:hideMark/>
+          </w:tcPr>
+          <w:p>
+            <w:pPr>
+              <w:spacing w:after="0" w:line="240" w:lineRule="auto"/>
+            </w:pPr>
+            <w:r>
+              <w:lastRenderedPageBreak/>
+              <w:t>металлургия, машиностроение и</w:t>
+            </w:r>
+            <w:r>
+              <w:br/>
+            </w:r>
+            <w:proofErr w:type="spellStart"/>
+            <w:r>
+              <w:t>материалообработка</w:t>
+            </w:r>
+            <w:proofErr w:type="spellEnd"/>
+          </w:p>
+        </w:tc>
+        <w:tc>
+          <w:tcPr>
+            <w:tcW w:w="775" w:type="pct"/>
+            <w:hideMark/>
+          </w:tcPr>
+          <w:p>
+            <w:pPr>
+              <w:spacing w:after="0" w:line="240" w:lineRule="auto"/>
+            </w:pPr>
+            <w:r>
+              <w:t>705,7</w:t>
+            </w:r>
+          </w:p>
+        </w:tc>
+        <w:tc>
+          <w:tcPr>
+            <w:tcW w:w="618" w:type="pct"/>
+            <w:hideMark/>
+          </w:tcPr>
+          <w:p>
+            <w:pPr>
+              <w:spacing w:after="0" w:line="240" w:lineRule="auto"/>
+            </w:pPr>
+            <w:r>
+              <w:t>684,8</w:t>
+            </w:r>
+          </w:p>
+        </w:tc>
+        <w:tc>
+          <w:tcPr>
+            <w:tcW w:w="777" w:type="pct"/>
+            <w:hideMark/>
+          </w:tcPr>
+          <w:p>
+            <w:pPr>
+              <w:spacing w:after="0" w:line="240" w:lineRule="auto"/>
+            </w:pPr>
+            <w:r>
+              <w:t>20,9</w:t>
+            </w:r>
+          </w:p>
+        </w:tc>
+        <w:tc>
+          <w:tcPr>
+            <w:tcW w:w="825" w:type="pct"/>
+            <w:hideMark/>
+          </w:tcPr>
+          <w:p>
+            <w:pPr>
+              <w:spacing w:after="0" w:line="240" w:lineRule="auto"/>
+            </w:pPr>
+            <w:r>
+              <w:t>79,2</w:t>
+            </w:r>
+          </w:p>
+        </w:tc>
+        <w:tc>
+          <w:tcPr>
+            <w:tcW w:w="532" w:type="pct"/>
+            <w:hideMark/>
+          </w:tcPr>
+          <w:p>
+            <w:pPr>
+              <w:spacing w:after="0" w:line="240" w:lineRule="auto"/>
+            </w:pPr>
+            <w:r>
+              <w:t>3,0</w:t>
+            </w:r>
+          </w:p>
+        </w:tc>
+      </w:tr>
+      <w:tr>
+        <w:tc>
+          <w:tcPr>
+            <w:tcW w:w="1473" w:type="pct"/>
+            <w:hideMark/>
+          </w:tcPr>
+          <w:p>
+            <w:pPr>
+              <w:spacing w:after="0" w:line="240" w:lineRule="auto"/>
+            </w:pPr>
+            <w:r>
+              <w:t>информатика и вычислительная</w:t>
+            </w:r>
+            <w:r>
+              <w:br/>
+              <w:t>техника</w:t>
+            </w:r>
+          </w:p>
+        </w:tc>
+        <w:tc>
+          <w:tcPr>
+            <w:tcW w:w="775" w:type="pct"/>
+            <w:hideMark/>
+          </w:tcPr>
+          <w:p>
+            <w:pPr>
+              <w:spacing w:after="0" w:line="240" w:lineRule="auto"/>
+            </w:pPr>
+            <w:r>
+              <w:t>588,3</w:t>
+            </w:r>
+          </w:p>
+        </w:tc>
+        <w:tc>
+          <w:tcPr>
+            <w:tcW w:w="618" w:type="pct"/>
+            <w:hideMark/>
+          </w:tcPr>
+          <w:p>
+            <w:pPr>
+              <w:spacing w:after="0" w:line="240" w:lineRule="auto"/>
+            </w:pPr>
+            <w:r>
+              <w:t>575,1</w:t>
+            </w:r>
+          </w:p>
+        </w:tc>
+        <w:tc>
+          <w:tcPr>
+            <w:tcW w:w="777" w:type="pct"/>
+            <w:hideMark/>
+          </w:tcPr>
+          <w:p>
+            <w:pPr>
+              <w:spacing w:after="0" w:line="240" w:lineRule="auto"/>
+            </w:pPr>
+            <w:r>
+              <w:t>13,2</w:t>
+            </w:r>
+          </w:p>
+        </w:tc>
+        <w:tc>
+          <w:tcPr>
+            <w:tcW w:w="825" w:type="pct"/>
+            <w:hideMark/>
+          </w:tcPr>
+          <w:p>
+            <w:pPr>
+              <w:spacing w:after="0" w:line="240" w:lineRule="auto"/>
+            </w:pPr>
+            <w:r>
+              <w:t>92,2</w:t>
+            </w:r>
+          </w:p>
+        </w:tc>
+        <w:tc>
+          <w:tcPr>
+            <w:tcW w:w="532" w:type="pct"/>
+            <w:hideMark/>
+          </w:tcPr>
+          <w:p>
+            <w:pPr>
+              <w:spacing w:after="0" w:line="240" w:lineRule="auto"/>
+            </w:pPr>
+            <w:r>
+              <w:t>2,2</w:t>
+            </w:r>
+          </w:p>
+        </w:tc>
+      </w:tr>
+      <w:tr>
+        <w:tc>
+          <w:tcPr>
+            <w:tcW w:w="1473" w:type="pct"/>
+            <w:hideMark/>
+          </w:tcPr>
+          <w:p>
+            <w:pPr>
+              <w:spacing w:after="0" w:line="240" w:lineRule="auto"/>
+            </w:pPr>
+            <w:r>
+              <w:t>транспортные средства</w:t>
+            </w:r>
+          </w:p>
+        </w:tc>
+        <w:tc>
+          <w:tcPr>
+            <w:tcW w:w="775" w:type="pct"/>
+            <w:hideMark/>
+          </w:tcPr>
+          <w:p>
+            <w:pPr>
+              <w:spacing w:after="0" w:line="240" w:lineRule="auto"/>
+            </w:pPr>
+            <w:r>
+              <w:t>578,8</w:t>
+            </w:r>
+          </w:p>
+        </w:tc>
+        <w:tc>
+          <w:tcPr>
+            <w:tcW w:w="618" w:type="pct"/>
+            <w:hideMark/>
+          </w:tcPr>
+          <w:p>
+            <w:pPr>
+              <w:spacing w:after="0" w:line="240" w:lineRule="auto"/>
+            </w:pPr>
+            <w:r>
+              <w:t>560,8</w:t>
+            </w:r>
+          </w:p>
+        </w:tc>
+        <w:tc>
+          <w:tcPr>
+            <w:tcW w:w="777" w:type="pct"/>
+            <w:hideMark/>
+          </w:tcPr>
+          <w:p>
+            <w:pPr>
+              <w:spacing w:after="0" w:line="240" w:lineRule="auto"/>
+            </w:pPr>
+            <w:r>
+              <w:t>18,0</w:t>
+            </w:r>
+          </w:p>
+        </w:tc>
+        <w:tc>
+          <w:tcPr>
+            <w:tcW w:w="825" w:type="pct"/>
+            <w:hideMark/>
+          </w:tcPr>
+          <w:p>
+            <w:pPr>
+              <w:spacing w:after="0" w:line="240" w:lineRule="auto"/>
+            </w:pPr>
+            <w:r>
+              <w:t>84,4</w:t>
+            </w:r>
+          </w:p>
+        </w:tc>
+        <w:tc>
+          <w:tcPr>
+            <w:tcW w:w="532" w:type="pct"/>
+            <w:hideMark/>
+          </w:tcPr>
+          <w:p>
+            <w:pPr>
+              <w:spacing w:after="0" w:line="240" w:lineRule="auto"/>
+            </w:pPr>
+            <w:r>
+              <w:t>3,1</w:t>
+            </w:r>
+          </w:p>
+        </w:tc>
+      </w:tr>
+      <w:tr>
+        <w:tc>
+          <w:tcPr>
+            <w:tcW w:w="1473" w:type="pct"/>
+            <w:hideMark/>
+          </w:tcPr>
+          <w:p>
+            <w:pPr>
+              <w:spacing w:after="0" w:line="240" w:lineRule="auto"/>
+            </w:pPr>
+            <w:r>
+              <w:t>физико-математические </w:t>
+            </w:r>
+            <w:r>
+              <w:br/>
+              <w:t>специальности</w:t>
+            </w:r>
+          </w:p>
+        </w:tc>
+        <w:tc>
+          <w:tcPr>
+            <w:tcW w:w="775" w:type="pct"/>
+            <w:hideMark/>
+          </w:tcPr>
+          <w:p>
+            <w:pPr>
+              <w:spacing w:after="0" w:line="240" w:lineRule="auto"/>
+            </w:pPr>
+            <w:r>
+              <w:t>447,6</w:t>
+            </w:r>
+          </w:p>
+        </w:tc>
+        <w:tc>
+          <w:tcPr>
+            <w:tcW w:w="618" w:type="pct"/>
+            <w:hideMark/>
+          </w:tcPr>
+          <w:p>
+            <w:pPr>
+              <w:spacing w:after="0" w:line="240" w:lineRule="auto"/>
+            </w:pPr>
+            <w:r>
+              <w:t>437,6</w:t>
+            </w:r>
+          </w:p>
+        </w:tc>
+        <w:tc>
+          <w:tcPr>
+            <w:tcW w:w="777" w:type="pct"/>
+            <w:hideMark/>
+          </w:tcPr>
+          <w:p>
+            <w:pPr>
+              <w:spacing w:after="0" w:line="240" w:lineRule="auto"/>
+            </w:pPr>
+            <w:r>
+              <w:t>10,0</w:t>
+            </w:r>
+          </w:p>
+        </w:tc>
+        <w:tc>
+          <w:tcPr>
+            <w:tcW w:w="825" w:type="pct"/>
+            <w:hideMark/>
+          </w:tcPr>
+          <w:p>
+            <w:pPr>
+              <w:spacing w:after="0" w:line="240" w:lineRule="auto"/>
+            </w:pPr>
+            <w:r>
+              <w:t>84,5</w:t>
+            </w:r>
+          </w:p>
+        </w:tc>
+        <w:tc>
+          <w:tcPr>
+            <w:tcW w:w="532" w:type="pct"/>
+            <w:hideMark/>
+          </w:tcPr>
+          <w:p>
+            <w:pPr>
+              <w:spacing w:after="0" w:line="240" w:lineRule="auto"/>
+            </w:pPr>
+            <w:r>
+              <w:t>2,2</w:t>
+            </w:r>
+          </w:p>
+        </w:tc>
+      </w:tr>
+      <w:tr>
+        <w:tc>
+          <w:tcPr>
+            <w:tcW w:w="1473" w:type="pct"/>
+            <w:hideMark/>
+          </w:tcPr>
+          <w:p>
+            <w:pPr>
+              <w:spacing w:after="0" w:line="240" w:lineRule="auto"/>
+            </w:pPr>
+            <w:r>
+              <w:t>электронная техника, </w:t>
+            </w:r>
+            <w:r>
+              <w:br/>
+              <w:t>радиотехника и связь</w:t>
+            </w:r>
+          </w:p>
+        </w:tc>
+        <w:tc>
+          <w:tcPr>
+            <w:tcW w:w="775" w:type="pct"/>
+            <w:hideMark/>
+          </w:tcPr>
+          <w:p>
+            <w:pPr>
+              <w:spacing w:after="0" w:line="240" w:lineRule="auto"/>
+            </w:pPr>
+            <w:r>
+              <w:t>464,3</w:t>
+            </w:r>
+          </w:p>
+        </w:tc>
+        <w:tc>
+          <w:tcPr>
+            <w:tcW w:w="618" w:type="pct"/>
+            <w:hideMark/>
+          </w:tcPr>
+          <w:p>
+            <w:pPr>
+              <w:spacing w:after="0" w:line="240" w:lineRule="auto"/>
+            </w:pPr>
+            <w:r>
+              <w:t>450,1</w:t>
+            </w:r>
+          </w:p>
+        </w:tc>
+        <w:tc>
+          <w:tcPr>
+            <w:tcW w:w="777" w:type="pct"/>
+            <w:hideMark/>
+          </w:tcPr>
+          <w:p>
+            <w:pPr>
+              <w:spacing w:after="0" w:line="240" w:lineRule="auto"/>
+            </w:pPr>
+            <w:r>
+              <w:t>14,2</w:t>
+            </w:r>
+          </w:p>
+        </w:tc>
+        <w:tc>
+          <w:tcPr>
+            <w:tcW w:w="825" w:type="pct"/>
+            <w:hideMark/>
+          </w:tcPr>
+          <w:p>
+            <w:pPr>
+              <w:spacing w:after="0" w:line="240" w:lineRule="auto"/>
+            </w:pPr>
+            <w:r>
+              <w:t>80,9</w:t>
+            </w:r>
+          </w:p>
+        </w:tc>
+        <w:tc>
+          <w:tcPr>
+            <w:tcW w:w="532" w:type="pct"/>
+            <w:hideMark/>
+          </w:tcPr>
+          <w:p>
+            <w:pPr>
+              <w:spacing w:after="0" w:line="240" w:lineRule="auto"/>
+            </w:pPr>
+            <w:r>
+              <w:t>3,1</w:t>
+            </w:r>
+          </w:p>
+        </w:tc>
+      </w:tr>
+      <w:tr>
+        <w:tc>
+          <w:tcPr>
+            <w:tcW w:w="1473" w:type="pct"/>
+            <w:hideMark/>
+          </w:tcPr>
+          <w:p>
+            <w:pPr>
+              <w:spacing w:after="0" w:line="240" w:lineRule="auto"/>
+            </w:pPr>
+            <w:r>
+              <w:t>культура и искусство</w:t>
+            </w:r>
+          </w:p>
+        </w:tc>
+        <w:tc>
+          <w:tcPr>
+            <w:tcW w:w="775" w:type="pct"/>
+            <w:hideMark/>
+          </w:tcPr>
+          <w:p>
+            <w:pPr>
+              <w:spacing w:after="0" w:line="240" w:lineRule="auto"/>
+            </w:pPr>
+            <w:r>
+              <w:t>423,1</w:t>
+            </w:r>
+          </w:p>
+        </w:tc>
+        <w:tc>
+          <w:tcPr>
+            <w:tcW w:w="618" w:type="pct"/>
+            <w:hideMark/>
+          </w:tcPr>
+          <w:p>
+            <w:pPr>
+              <w:spacing w:after="0" w:line="240" w:lineRule="auto"/>
+            </w:pPr>
+            <w:r>
+              <w:t>410,3</w:t>
+            </w:r>
+          </w:p>
+        </w:tc>
+        <w:tc>
+          <w:tcPr>
+            <w:tcW w:w="777" w:type="pct"/>
+            <w:hideMark/>
+          </w:tcPr>
+          <w:p>
+            <w:pPr>
+              <w:spacing w:after="0" w:line="240" w:lineRule="auto"/>
+            </w:pPr>
+            <w:r>
+              <w:t>12,7</w:t>
+            </w:r>
+          </w:p>
+        </w:tc>
+        <w:tc>
+          <w:tcPr>
+            <w:tcW w:w="825" w:type="pct"/>
+            <w:hideMark/>
+          </w:tcPr>
+          <w:p>
+            <w:pPr>
+              <w:spacing w:after="0" w:line="240" w:lineRule="auto"/>
+            </w:pPr>
+            <w:r>
+              <w:t>80,3</w:t>
+            </w:r>
+          </w:p>
+        </w:tc>
+        <w:tc>
+          <w:tcPr>
+            <w:tcW w:w="532" w:type="pct"/>
+            <w:hideMark/>
+          </w:tcPr>
+          <w:p>
+            <w:pPr>
+              <w:spacing w:after="0" w:line="240" w:lineRule="auto"/>
+            </w:pPr>
+            <w:r>
+              <w:t>3,0</w:t>
+            </w:r>
+          </w:p>
+        </w:tc>
+      </w:tr>
+    </w:tbl>
+    <w:p/>
     <w:p/>
     <w:sectPr>
-      <w:footerReference w:type="default" r:id="rId7"/>
+      <w:footerReference w:type="default" r:id="rId12"/>
       <w:pgSz w:w="16838" w:h="11906" w:orient="landscape"/>
       <w:pgMar w:top="1701" w:right="1134" w:bottom="850" w:left="1134" w:header="708" w:footer="708" w:gutter="0"/>
       <w:pgNumType w:start="1"/>
@@ -17,7 +2423,7 @@
 </file>
 
 <file path=word/endnotes.xml><?xml version="1.0" encoding="utf-8"?>
-<w:endnotes xmlns:wpc="http://schemas.microsoft.com/office/word/2010/wordprocessingCanvas" xmlns:cx="http://schemas.microsoft.com/office/drawing/2014/chartex" xmlns:cx1="http://schemas.microsoft.com/office/drawing/2015/9/8/chartex" xmlns:cx2="http://schemas.microsoft.com/office/drawing/2015/10/21/chartex" xmlns:cx3="http://schemas.microsoft.com/office/drawing/2016/5/9/chartex" xmlns:cx4="http://schemas.microsoft.com/office/drawing/2016/5/10/chartex" xmlns:cx5="http://schemas.microsoft.com/office/drawing/2016/5/11/chartex" xmlns:cx6="http://schemas.microsoft.com/office/drawing/2016/5/12/chartex" xmlns:cx7="http://schemas.microsoft.com/office/drawing/2016/5/13/chartex" xmlns:cx8="http://schemas.microsoft.com/office/drawing/2016/5/14/chartex" xmlns:mc="http://schemas.openxmlformats.org/markup-compatibility/2006" xmlns:aink="http://schemas.microsoft.com/office/drawing/2016/ink" xmlns:am3d="http://schemas.microsoft.com/office/drawing/2017/model3d" xmlns:o="urn:schemas-microsoft-com:office:office" xmlns:oel="http://schemas.microsoft.com/office/2019/extlst" xmlns:r="http://schemas.openxmlformats.org/officeDocument/2006/relationships" xmlns:m="http://schemas.openxmlformats.org/officeDocument/2006/math" xmlns:v="urn:schemas-microsoft-com:vml" xmlns:wp14="http://schemas.microsoft.com/office/word/2010/wordprocessingDrawing" xmlns:wp="http://schemas.openxmlformats.org/drawingml/2006/wordprocessingDrawing" xmlns:w10="urn:schemas-microsoft-com:office:word" xmlns:w="http://schemas.openxmlformats.org/wordprocessingml/2006/main" xmlns:w14="http://schemas.microsoft.com/office/word/2010/wordml" xmlns:w15="http://schemas.microsoft.com/office/word/2012/wordml" xmlns:w16cex="http://schemas.microsoft.com/office/word/2018/wordml/cex" xmlns:w16cid="http://schemas.microsoft.com/office/word/2016/wordml/cid" xmlns:w16="http://schemas.microsoft.com/office/word/2018/wordml" xmlns:w16du="http://schemas.microsoft.com/office/word/2023/wordml/word16du" xmlns:w16sdtdh="http://schemas.microsoft.com/office/word/2020/wordml/sdtdatahash" xmlns:w16sdtfl="http://schemas.microsoft.com/office/word/2024/wordml/sdtformatlock" xmlns:w16se="http://schemas.microsoft.com/office/word/2015/wordml/symex" xmlns:wpg="http://schemas.microsoft.com/office/word/2010/wordprocessingGroup" xmlns:wpi="http://schemas.microsoft.com/office/word/2010/wordprocessingInk" xmlns:wne="http://schemas.microsoft.com/office/word/2006/wordml" xmlns:wps="http://schemas.microsoft.com/office/word/2010/wordprocessingShape" mc:Ignorable="w14 w15 w16se w16cid w16 w16cex w16sdtdh w16sdtfl w16du wp14">
+<w:endnotes xmlns:wpc="http://schemas.microsoft.com/office/word/2010/wordprocessingCanvas" xmlns:cx="http://schemas.microsoft.com/office/drawing/2014/chartex" xmlns:cx1="http://schemas.microsoft.com/office/drawing/2015/9/8/chartex" xmlns:cx2="http://schemas.microsoft.com/office/drawing/2015/10/21/chartex" xmlns:cx3="http://schemas.microsoft.com/office/drawing/2016/5/9/chartex" xmlns:cx4="http://schemas.microsoft.com/office/drawing/2016/5/10/chartex" xmlns:cx5="http://schemas.microsoft.com/office/drawing/2016/5/11/chartex" xmlns:cx6="http://schemas.microsoft.com/office/drawing/2016/5/12/chartex" xmlns:cx7="http://schemas.microsoft.com/office/drawing/2016/5/13/chartex" xmlns:cx8="http://schemas.microsoft.com/office/drawing/2016/5/14/chartex" xmlns:mc="http://schemas.openxmlformats.org/markup-compatibility/2006" xmlns:aink="http://schemas.microsoft.com/office/drawing/2016/ink" xmlns:am3d="http://schemas.microsoft.com/office/drawing/2017/model3d" xmlns:o="urn:schemas-microsoft-com:office:office" xmlns:r="http://schemas.openxmlformats.org/officeDocument/2006/relationships" xmlns:m="http://schemas.openxmlformats.org/officeDocument/2006/math" xmlns:v="urn:schemas-microsoft-com:vml" xmlns:wp14="http://schemas.microsoft.com/office/word/2010/wordprocessingDrawing" xmlns:wp="http://schemas.openxmlformats.org/drawingml/2006/wordprocessingDrawing" xmlns:w10="urn:schemas-microsoft-com:office:word" xmlns:w="http://schemas.openxmlformats.org/wordprocessingml/2006/main" xmlns:w14="http://schemas.microsoft.com/office/word/2010/wordml" xmlns:w15="http://schemas.microsoft.com/office/word/2012/wordml" xmlns:w16cex="http://schemas.microsoft.com/office/word/2018/wordml/cex" xmlns:w16cid="http://schemas.microsoft.com/office/word/2016/wordml/cid" xmlns:w16="http://schemas.microsoft.com/office/word/2018/wordml" xmlns:w16sdtdh="http://schemas.microsoft.com/office/word/2020/wordml/sdtdatahash" xmlns:w16se="http://schemas.microsoft.com/office/word/2015/wordml/symex" xmlns:wpg="http://schemas.microsoft.com/office/word/2010/wordprocessingGroup" xmlns:wpi="http://schemas.microsoft.com/office/word/2010/wordprocessingInk" xmlns:wne="http://schemas.microsoft.com/office/word/2006/wordml" xmlns:wps="http://schemas.microsoft.com/office/word/2010/wordprocessingShape" mc:Ignorable="w14 w15 w16se w16cid w16 w16cex w16sdtdh wp14">
   <w:endnote w:type="separator" w:id="-1">
     <w:p>
       <w:pPr>
@@ -42,10 +2448,10 @@
 </file>
 
 <file path=word/footer1.xml><?xml version="1.0" encoding="utf-8"?>
-<w:ftr xmlns:wpc="http://schemas.microsoft.com/office/word/2010/wordprocessingCanvas" xmlns:cx="http://schemas.microsoft.com/office/drawing/2014/chartex" xmlns:cx1="http://schemas.microsoft.com/office/drawing/2015/9/8/chartex" xmlns:cx2="http://schemas.microsoft.com/office/drawing/2015/10/21/chartex" xmlns:cx3="http://schemas.microsoft.com/office/drawing/2016/5/9/chartex" xmlns:cx4="http://schemas.microsoft.com/office/drawing/2016/5/10/chartex" xmlns:cx5="http://schemas.microsoft.com/office/drawing/2016/5/11/chartex" xmlns:cx6="http://schemas.microsoft.com/office/drawing/2016/5/12/chartex" xmlns:cx7="http://schemas.microsoft.com/office/drawing/2016/5/13/chartex" xmlns:cx8="http://schemas.microsoft.com/office/drawing/2016/5/14/chartex" xmlns:mc="http://schemas.openxmlformats.org/markup-compatibility/2006" xmlns:aink="http://schemas.microsoft.com/office/drawing/2016/ink" xmlns:am3d="http://schemas.microsoft.com/office/drawing/2017/model3d" xmlns:o="urn:schemas-microsoft-com:office:office" xmlns:oel="http://schemas.microsoft.com/office/2019/extlst" xmlns:r="http://schemas.openxmlformats.org/officeDocument/2006/relationships" xmlns:m="http://schemas.openxmlformats.org/officeDocument/2006/math" xmlns:v="urn:schemas-microsoft-com:vml" xmlns:wp14="http://schemas.microsoft.com/office/word/2010/wordprocessingDrawing" xmlns:wp="http://schemas.openxmlformats.org/drawingml/2006/wordprocessingDrawing" xmlns:w10="urn:schemas-microsoft-com:office:word" xmlns:w="http://schemas.openxmlformats.org/wordprocessingml/2006/main" xmlns:w14="http://schemas.microsoft.com/office/word/2010/wordml" xmlns:w15="http://schemas.microsoft.com/office/word/2012/wordml" xmlns:w16cex="http://schemas.microsoft.com/office/word/2018/wordml/cex" xmlns:w16cid="http://schemas.microsoft.com/office/word/2016/wordml/cid" xmlns:w16="http://schemas.microsoft.com/office/word/2018/wordml" xmlns:w16du="http://schemas.microsoft.com/office/word/2023/wordml/word16du" xmlns:w16sdtdh="http://schemas.microsoft.com/office/word/2020/wordml/sdtdatahash" xmlns:w16sdtfl="http://schemas.microsoft.com/office/word/2024/wordml/sdtformatlock" xmlns:w16se="http://schemas.microsoft.com/office/word/2015/wordml/symex" xmlns:wpg="http://schemas.microsoft.com/office/word/2010/wordprocessingGroup" xmlns:wpi="http://schemas.microsoft.com/office/word/2010/wordprocessingInk" xmlns:wne="http://schemas.microsoft.com/office/word/2006/wordml" xmlns:wps="http://schemas.microsoft.com/office/word/2010/wordprocessingShape" mc:Ignorable="w14 w15 w16se w16cid w16 w16cex w16sdtdh w16sdtfl w16du wp14">
+<w:ftr xmlns:wpc="http://schemas.microsoft.com/office/word/2010/wordprocessingCanvas" xmlns:cx="http://schemas.microsoft.com/office/drawing/2014/chartex" xmlns:cx1="http://schemas.microsoft.com/office/drawing/2015/9/8/chartex" xmlns:cx2="http://schemas.microsoft.com/office/drawing/2015/10/21/chartex" xmlns:cx3="http://schemas.microsoft.com/office/drawing/2016/5/9/chartex" xmlns:cx4="http://schemas.microsoft.com/office/drawing/2016/5/10/chartex" xmlns:cx5="http://schemas.microsoft.com/office/drawing/2016/5/11/chartex" xmlns:cx6="http://schemas.microsoft.com/office/drawing/2016/5/12/chartex" xmlns:cx7="http://schemas.microsoft.com/office/drawing/2016/5/13/chartex" xmlns:cx8="http://schemas.microsoft.com/office/drawing/2016/5/14/chartex" xmlns:mc="http://schemas.openxmlformats.org/markup-compatibility/2006" xmlns:aink="http://schemas.microsoft.com/office/drawing/2016/ink" xmlns:am3d="http://schemas.microsoft.com/office/drawing/2017/model3d" xmlns:o="urn:schemas-microsoft-com:office:office" xmlns:r="http://schemas.openxmlformats.org/officeDocument/2006/relationships" xmlns:m="http://schemas.openxmlformats.org/officeDocument/2006/math" xmlns:v="urn:schemas-microsoft-com:vml" xmlns:wp14="http://schemas.microsoft.com/office/word/2010/wordprocessingDrawing" xmlns:wp="http://schemas.openxmlformats.org/drawingml/2006/wordprocessingDrawing" xmlns:w10="urn:schemas-microsoft-com:office:word" xmlns:w="http://schemas.openxmlformats.org/wordprocessingml/2006/main" xmlns:w14="http://schemas.microsoft.com/office/word/2010/wordml" xmlns:w15="http://schemas.microsoft.com/office/word/2012/wordml" xmlns:w16cex="http://schemas.microsoft.com/office/word/2018/wordml/cex" xmlns:w16cid="http://schemas.microsoft.com/office/word/2016/wordml/cid" xmlns:w16="http://schemas.microsoft.com/office/word/2018/wordml" xmlns:w16sdtdh="http://schemas.microsoft.com/office/word/2020/wordml/sdtdatahash" xmlns:w16se="http://schemas.microsoft.com/office/word/2015/wordml/symex" xmlns:wpg="http://schemas.microsoft.com/office/word/2010/wordprocessingGroup" xmlns:wpi="http://schemas.microsoft.com/office/word/2010/wordprocessingInk" xmlns:wne="http://schemas.microsoft.com/office/word/2006/wordml" xmlns:wps="http://schemas.microsoft.com/office/word/2010/wordprocessingShape" mc:Ignorable="w14 w15 w16se w16cid w16 w16cex w16sdtdh wp14">
   <w:sdt>
     <w:sdtPr>
-      <w:id w:val="129377958"/>
+      <w:id w:val="1804740244"/>
       <w:docPartObj>
         <w:docPartGallery w:val="Page Numbers (Bottom of Page)"/>
         <w:docPartUnique/>
@@ -86,8 +2492,54 @@
 </w:ftr>
 </file>
 
+<file path=word/footer2.xml><?xml version="1.0" encoding="utf-8"?>
+<w:ftr xmlns:wpc="http://schemas.microsoft.com/office/word/2010/wordprocessingCanvas" xmlns:cx="http://schemas.microsoft.com/office/drawing/2014/chartex" xmlns:cx1="http://schemas.microsoft.com/office/drawing/2015/9/8/chartex" xmlns:cx2="http://schemas.microsoft.com/office/drawing/2015/10/21/chartex" xmlns:cx3="http://schemas.microsoft.com/office/drawing/2016/5/9/chartex" xmlns:cx4="http://schemas.microsoft.com/office/drawing/2016/5/10/chartex" xmlns:cx5="http://schemas.microsoft.com/office/drawing/2016/5/11/chartex" xmlns:cx6="http://schemas.microsoft.com/office/drawing/2016/5/12/chartex" xmlns:cx7="http://schemas.microsoft.com/office/drawing/2016/5/13/chartex" xmlns:cx8="http://schemas.microsoft.com/office/drawing/2016/5/14/chartex" xmlns:mc="http://schemas.openxmlformats.org/markup-compatibility/2006" xmlns:aink="http://schemas.microsoft.com/office/drawing/2016/ink" xmlns:am3d="http://schemas.microsoft.com/office/drawing/2017/model3d" xmlns:o="urn:schemas-microsoft-com:office:office" xmlns:r="http://schemas.openxmlformats.org/officeDocument/2006/relationships" xmlns:m="http://schemas.openxmlformats.org/officeDocument/2006/math" xmlns:v="urn:schemas-microsoft-com:vml" xmlns:wp14="http://schemas.microsoft.com/office/word/2010/wordprocessingDrawing" xmlns:wp="http://schemas.openxmlformats.org/drawingml/2006/wordprocessingDrawing" xmlns:w10="urn:schemas-microsoft-com:office:word" xmlns:w="http://schemas.openxmlformats.org/wordprocessingml/2006/main" xmlns:w14="http://schemas.microsoft.com/office/word/2010/wordml" xmlns:w15="http://schemas.microsoft.com/office/word/2012/wordml" xmlns:w16cex="http://schemas.microsoft.com/office/word/2018/wordml/cex" xmlns:w16cid="http://schemas.microsoft.com/office/word/2016/wordml/cid" xmlns:w16="http://schemas.microsoft.com/office/word/2018/wordml" xmlns:w16sdtdh="http://schemas.microsoft.com/office/word/2020/wordml/sdtdatahash" xmlns:w16se="http://schemas.microsoft.com/office/word/2015/wordml/symex" xmlns:wpg="http://schemas.microsoft.com/office/word/2010/wordprocessingGroup" xmlns:wpi="http://schemas.microsoft.com/office/word/2010/wordprocessingInk" xmlns:wne="http://schemas.microsoft.com/office/word/2006/wordml" xmlns:wps="http://schemas.microsoft.com/office/word/2010/wordprocessingShape" mc:Ignorable="w14 w15 w16se w16cid w16 w16cex w16sdtdh wp14">
+  <w:sdt>
+    <w:sdtPr>
+      <w:id w:val="129377958"/>
+      <w:docPartObj>
+        <w:docPartGallery w:val="Page Numbers (Bottom of Page)"/>
+        <w:docPartUnique/>
+      </w:docPartObj>
+    </w:sdtPr>
+    <w:sdtEndPr/>
+    <w:sdtContent>
+      <w:p>
+        <w:pPr>
+          <w:pStyle w:val="ab"/>
+          <w:jc w:val="right"/>
+        </w:pPr>
+        <w:r>
+          <w:fldChar w:fldCharType="begin"/>
+        </w:r>
+        <w:r>
+          <w:instrText xml:space="preserve"> PAGE  \* Arabic  \* MERGEFORMAT </w:instrText>
+        </w:r>
+        <w:r>
+          <w:fldChar w:fldCharType="separate"/>
+        </w:r>
+        <w:r>
+          <w:rPr>
+            <w:noProof/>
+          </w:rPr>
+          <w:t>2</w:t>
+        </w:r>
+        <w:r>
+          <w:fldChar w:fldCharType="end"/>
+        </w:r>
+      </w:p>
+    </w:sdtContent>
+  </w:sdt>
+  <w:p>
+    <w:pPr>
+      <w:pStyle w:val="ab"/>
+    </w:pPr>
+  </w:p>
+</w:ftr>
+</file>
+
 <file path=word/footnotes.xml><?xml version="1.0" encoding="utf-8"?>
-<w:footnotes xmlns:wpc="http://schemas.microsoft.com/office/word/2010/wordprocessingCanvas" xmlns:cx="http://schemas.microsoft.com/office/drawing/2014/chartex" xmlns:cx1="http://schemas.microsoft.com/office/drawing/2015/9/8/chartex" xmlns:cx2="http://schemas.microsoft.com/office/drawing/2015/10/21/chartex" xmlns:cx3="http://schemas.microsoft.com/office/drawing/2016/5/9/chartex" xmlns:cx4="http://schemas.microsoft.com/office/drawing/2016/5/10/chartex" xmlns:cx5="http://schemas.microsoft.com/office/drawing/2016/5/11/chartex" xmlns:cx6="http://schemas.microsoft.com/office/drawing/2016/5/12/chartex" xmlns:cx7="http://schemas.microsoft.com/office/drawing/2016/5/13/chartex" xmlns:cx8="http://schemas.microsoft.com/office/drawing/2016/5/14/chartex" xmlns:mc="http://schemas.openxmlformats.org/markup-compatibility/2006" xmlns:aink="http://schemas.microsoft.com/office/drawing/2016/ink" xmlns:am3d="http://schemas.microsoft.com/office/drawing/2017/model3d" xmlns:o="urn:schemas-microsoft-com:office:office" xmlns:oel="http://schemas.microsoft.com/office/2019/extlst" xmlns:r="http://schemas.openxmlformats.org/officeDocument/2006/relationships" xmlns:m="http://schemas.openxmlformats.org/officeDocument/2006/math" xmlns:v="urn:schemas-microsoft-com:vml" xmlns:wp14="http://schemas.microsoft.com/office/word/2010/wordprocessingDrawing" xmlns:wp="http://schemas.openxmlformats.org/drawingml/2006/wordprocessingDrawing" xmlns:w10="urn:schemas-microsoft-com:office:word" xmlns:w="http://schemas.openxmlformats.org/wordprocessingml/2006/main" xmlns:w14="http://schemas.microsoft.com/office/word/2010/wordml" xmlns:w15="http://schemas.microsoft.com/office/word/2012/wordml" xmlns:w16cex="http://schemas.microsoft.com/office/word/2018/wordml/cex" xmlns:w16cid="http://schemas.microsoft.com/office/word/2016/wordml/cid" xmlns:w16="http://schemas.microsoft.com/office/word/2018/wordml" xmlns:w16du="http://schemas.microsoft.com/office/word/2023/wordml/word16du" xmlns:w16sdtdh="http://schemas.microsoft.com/office/word/2020/wordml/sdtdatahash" xmlns:w16sdtfl="http://schemas.microsoft.com/office/word/2024/wordml/sdtformatlock" xmlns:w16se="http://schemas.microsoft.com/office/word/2015/wordml/symex" xmlns:wpg="http://schemas.microsoft.com/office/word/2010/wordprocessingGroup" xmlns:wpi="http://schemas.microsoft.com/office/word/2010/wordprocessingInk" xmlns:wne="http://schemas.microsoft.com/office/word/2006/wordml" xmlns:wps="http://schemas.microsoft.com/office/word/2010/wordprocessingShape" mc:Ignorable="w14 w15 w16se w16cid w16 w16cex w16sdtdh w16sdtfl w16du wp14">
+<w:footnotes xmlns:wpc="http://schemas.microsoft.com/office/word/2010/wordprocessingCanvas" xmlns:cx="http://schemas.microsoft.com/office/drawing/2014/chartex" xmlns:cx1="http://schemas.microsoft.com/office/drawing/2015/9/8/chartex" xmlns:cx2="http://schemas.microsoft.com/office/drawing/2015/10/21/chartex" xmlns:cx3="http://schemas.microsoft.com/office/drawing/2016/5/9/chartex" xmlns:cx4="http://schemas.microsoft.com/office/drawing/2016/5/10/chartex" xmlns:cx5="http://schemas.microsoft.com/office/drawing/2016/5/11/chartex" xmlns:cx6="http://schemas.microsoft.com/office/drawing/2016/5/12/chartex" xmlns:cx7="http://schemas.microsoft.com/office/drawing/2016/5/13/chartex" xmlns:cx8="http://schemas.microsoft.com/office/drawing/2016/5/14/chartex" xmlns:mc="http://schemas.openxmlformats.org/markup-compatibility/2006" xmlns:aink="http://schemas.microsoft.com/office/drawing/2016/ink" xmlns:am3d="http://schemas.microsoft.com/office/drawing/2017/model3d" xmlns:o="urn:schemas-microsoft-com:office:office" xmlns:r="http://schemas.openxmlformats.org/officeDocument/2006/relationships" xmlns:m="http://schemas.openxmlformats.org/officeDocument/2006/math" xmlns:v="urn:schemas-microsoft-com:vml" xmlns:wp14="http://schemas.microsoft.com/office/word/2010/wordprocessingDrawing" xmlns:wp="http://schemas.openxmlformats.org/drawingml/2006/wordprocessingDrawing" xmlns:w10="urn:schemas-microsoft-com:office:word" xmlns:w="http://schemas.openxmlformats.org/wordprocessingml/2006/main" xmlns:w14="http://schemas.microsoft.com/office/word/2010/wordml" xmlns:w15="http://schemas.microsoft.com/office/word/2012/wordml" xmlns:w16cex="http://schemas.microsoft.com/office/word/2018/wordml/cex" xmlns:w16cid="http://schemas.microsoft.com/office/word/2016/wordml/cid" xmlns:w16="http://schemas.microsoft.com/office/word/2018/wordml" xmlns:w16sdtdh="http://schemas.microsoft.com/office/word/2020/wordml/sdtdatahash" xmlns:w16se="http://schemas.microsoft.com/office/word/2015/wordml/symex" xmlns:wpg="http://schemas.microsoft.com/office/word/2010/wordprocessingGroup" xmlns:wpi="http://schemas.microsoft.com/office/word/2010/wordprocessingInk" xmlns:wne="http://schemas.microsoft.com/office/word/2006/wordml" xmlns:wps="http://schemas.microsoft.com/office/word/2010/wordprocessingShape" mc:Ignorable="w14 w15 w16se w16cid w16 w16cex w16sdtdh wp14">
   <w:footnote w:type="separator" w:id="-1">
     <w:p>
       <w:pPr>
@@ -108,11 +2560,68 @@
       </w:r>
     </w:p>
   </w:footnote>
+  <w:footnote w:id="1">
+    <w:p>
+      <w:pPr>
+        <w:pStyle w:val="ae"/>
+      </w:pPr>
+      <w:r>
+        <w:rPr>
+          <w:rStyle w:val="af0"/>
+        </w:rPr>
+        <w:footnoteRef/>
+      </w:r>
+      <w:r>
+        <w:t xml:space="preserve"> </w:t>
+      </w:r>
+      <w:r>
+        <w:t>Отношение численности безработных женщин (мужчин) к численности экономически активного женского (мужского) населения.</w:t>
+      </w:r>
+    </w:p>
+  </w:footnote>
+  <w:footnote w:id="2">
+    <w:p>
+      <w:pPr>
+        <w:pStyle w:val="ae"/>
+      </w:pPr>
+      <w:r>
+        <w:rPr>
+          <w:rStyle w:val="af0"/>
+        </w:rPr>
+        <w:footnoteRef/>
+      </w:r>
+      <w:r>
+        <w:t xml:space="preserve"> </w:t>
+      </w:r>
+      <w:r>
+        <w:t>Отношение численности занятых с высшим профессиональным образованием к общей численности населения с соответствующим уровнем образования. </w:t>
+      </w:r>
+    </w:p>
+  </w:footnote>
+  <w:footnote w:id="3">
+    <w:p>
+      <w:pPr>
+        <w:pStyle w:val="ae"/>
+      </w:pPr>
+      <w:r>
+        <w:rPr>
+          <w:rStyle w:val="af0"/>
+        </w:rPr>
+        <w:footnoteRef/>
+      </w:r>
+      <w:r>
+        <w:t xml:space="preserve"> </w:t>
+      </w:r>
+      <w:r>
+        <w:t>Отношение численности безработных с высшим профессиональным образованием к численности экономически активного населения с соответствующим уровнем образования.</w:t>
+      </w:r>
+    </w:p>
+  </w:footnote>
 </w:footnotes>
 </file>
 
 <file path=word/styles.xml><?xml version="1.0" encoding="utf-8"?>
-<w:styles xmlns:mc="http://schemas.openxmlformats.org/markup-compatibility/2006" xmlns:r="http://schemas.openxmlformats.org/officeDocument/2006/relationships" xmlns:w="http://schemas.openxmlformats.org/wordprocessingml/2006/main" xmlns:w14="http://schemas.microsoft.com/office/word/2010/wordml" xmlns:w15="http://schemas.microsoft.com/office/word/2012/wordml" xmlns:w16cex="http://schemas.microsoft.com/office/word/2018/wordml/cex" xmlns:w16cid="http://schemas.microsoft.com/office/word/2016/wordml/cid" xmlns:w16="http://schemas.microsoft.com/office/word/2018/wordml" xmlns:w16du="http://schemas.microsoft.com/office/word/2023/wordml/word16du" xmlns:w16sdtdh="http://schemas.microsoft.com/office/word/2020/wordml/sdtdatahash" xmlns:w16sdtfl="http://schemas.microsoft.com/office/word/2024/wordml/sdtformatlock" xmlns:w16se="http://schemas.microsoft.com/office/word/2015/wordml/symex" mc:Ignorable="w14 w15 w16se w16cid w16 w16cex w16sdtdh w16sdtfl w16du">
+<w:styles xmlns:mc="http://schemas.openxmlformats.org/markup-compatibility/2006" xmlns:r="http://schemas.openxmlformats.org/officeDocument/2006/relationships" xmlns:w="http://schemas.openxmlformats.org/wordprocessingml/2006/main" xmlns:w14="http://schemas.microsoft.com/office/word/2010/wordml" xmlns:w15="http://schemas.microsoft.com/office/word/2012/wordml" xmlns:w16cex="http://schemas.microsoft.com/office/word/2018/wordml/cex" xmlns:w16cid="http://schemas.microsoft.com/office/word/2016/wordml/cid" xmlns:w16="http://schemas.microsoft.com/office/word/2018/wordml" xmlns:w16sdtdh="http://schemas.microsoft.com/office/word/2020/wordml/sdtdatahash" xmlns:w16se="http://schemas.microsoft.com/office/word/2015/wordml/symex" mc:Ignorable="w14 w15 w16se w16cid w16 w16cex w16sdtdh">
   <w:docDefaults>
     <w:rPrDefault>
       <w:rPr>

</xml_diff>

<commit_message>
the page numbering has been changed
</commit_message>
<xml_diff>
--- a/Tendentsii_na_rynke_truda.docx
+++ b/Tendentsii_na_rynke_truda.docx
@@ -1,6 +1,6 @@
 
 <file path=word/document.xml><?xml version="1.0" encoding="utf-8"?>
-<w:document xmlns:wpc="http://schemas.microsoft.com/office/word/2010/wordprocessingCanvas" xmlns:cx="http://schemas.microsoft.com/office/drawing/2014/chartex" xmlns:cx1="http://schemas.microsoft.com/office/drawing/2015/9/8/chartex" xmlns:cx2="http://schemas.microsoft.com/office/drawing/2015/10/21/chartex" xmlns:cx3="http://schemas.microsoft.com/office/drawing/2016/5/9/chartex" xmlns:cx4="http://schemas.microsoft.com/office/drawing/2016/5/10/chartex" xmlns:cx5="http://schemas.microsoft.com/office/drawing/2016/5/11/chartex" xmlns:cx6="http://schemas.microsoft.com/office/drawing/2016/5/12/chartex" xmlns:cx7="http://schemas.microsoft.com/office/drawing/2016/5/13/chartex" xmlns:cx8="http://schemas.microsoft.com/office/drawing/2016/5/14/chartex" xmlns:mc="http://schemas.openxmlformats.org/markup-compatibility/2006" xmlns:aink="http://schemas.microsoft.com/office/drawing/2016/ink" xmlns:am3d="http://schemas.microsoft.com/office/drawing/2017/model3d" xmlns:o="urn:schemas-microsoft-com:office:office" xmlns:r="http://schemas.openxmlformats.org/officeDocument/2006/relationships" xmlns:m="http://schemas.openxmlformats.org/officeDocument/2006/math" xmlns:v="urn:schemas-microsoft-com:vml" xmlns:wp14="http://schemas.microsoft.com/office/word/2010/wordprocessingDrawing" xmlns:wp="http://schemas.openxmlformats.org/drawingml/2006/wordprocessingDrawing" xmlns:w10="urn:schemas-microsoft-com:office:word" xmlns:w="http://schemas.openxmlformats.org/wordprocessingml/2006/main" xmlns:w14="http://schemas.microsoft.com/office/word/2010/wordml" xmlns:w15="http://schemas.microsoft.com/office/word/2012/wordml" xmlns:w16cex="http://schemas.microsoft.com/office/word/2018/wordml/cex" xmlns:w16cid="http://schemas.microsoft.com/office/word/2016/wordml/cid" xmlns:w16="http://schemas.microsoft.com/office/word/2018/wordml" xmlns:w16sdtdh="http://schemas.microsoft.com/office/word/2020/wordml/sdtdatahash" xmlns:w16se="http://schemas.microsoft.com/office/word/2015/wordml/symex" xmlns:wpg="http://schemas.microsoft.com/office/word/2010/wordprocessingGroup" xmlns:wpi="http://schemas.microsoft.com/office/word/2010/wordprocessingInk" xmlns:wne="http://schemas.microsoft.com/office/word/2006/wordml" xmlns:wps="http://schemas.microsoft.com/office/word/2010/wordprocessingShape" mc:Ignorable="w14 w15 w16se w16cid w16 w16cex w16sdtdh wp14">
+<w:document xmlns:wpc="http://schemas.microsoft.com/office/word/2010/wordprocessingCanvas" xmlns:cx="http://schemas.microsoft.com/office/drawing/2014/chartex" xmlns:cx1="http://schemas.microsoft.com/office/drawing/2015/9/8/chartex" xmlns:cx2="http://schemas.microsoft.com/office/drawing/2015/10/21/chartex" xmlns:cx3="http://schemas.microsoft.com/office/drawing/2016/5/9/chartex" xmlns:cx4="http://schemas.microsoft.com/office/drawing/2016/5/10/chartex" xmlns:cx5="http://schemas.microsoft.com/office/drawing/2016/5/11/chartex" xmlns:cx6="http://schemas.microsoft.com/office/drawing/2016/5/12/chartex" xmlns:cx7="http://schemas.microsoft.com/office/drawing/2016/5/13/chartex" xmlns:cx8="http://schemas.microsoft.com/office/drawing/2016/5/14/chartex" xmlns:mc="http://schemas.openxmlformats.org/markup-compatibility/2006" xmlns:aink="http://schemas.microsoft.com/office/drawing/2016/ink" xmlns:am3d="http://schemas.microsoft.com/office/drawing/2017/model3d" xmlns:o="urn:schemas-microsoft-com:office:office" xmlns:oel="http://schemas.microsoft.com/office/2019/extlst" xmlns:r="http://schemas.openxmlformats.org/officeDocument/2006/relationships" xmlns:m="http://schemas.openxmlformats.org/officeDocument/2006/math" xmlns:v="urn:schemas-microsoft-com:vml" xmlns:wp14="http://schemas.microsoft.com/office/word/2010/wordprocessingDrawing" xmlns:wp="http://schemas.openxmlformats.org/drawingml/2006/wordprocessingDrawing" xmlns:w10="urn:schemas-microsoft-com:office:word" xmlns:w="http://schemas.openxmlformats.org/wordprocessingml/2006/main" xmlns:w14="http://schemas.microsoft.com/office/word/2010/wordml" xmlns:w15="http://schemas.microsoft.com/office/word/2012/wordml" xmlns:w16cex="http://schemas.microsoft.com/office/word/2018/wordml/cex" xmlns:w16cid="http://schemas.microsoft.com/office/word/2016/wordml/cid" xmlns:w16="http://schemas.microsoft.com/office/word/2018/wordml" xmlns:w16du="http://schemas.microsoft.com/office/word/2023/wordml/word16du" xmlns:w16sdtdh="http://schemas.microsoft.com/office/word/2020/wordml/sdtdatahash" xmlns:w16sdtfl="http://schemas.microsoft.com/office/word/2024/wordml/sdtformatlock" xmlns:w16se="http://schemas.microsoft.com/office/word/2015/wordml/symex" xmlns:wpg="http://schemas.microsoft.com/office/word/2010/wordprocessingGroup" xmlns:wpi="http://schemas.microsoft.com/office/word/2010/wordprocessingInk" xmlns:wne="http://schemas.microsoft.com/office/word/2006/wordml" xmlns:wps="http://schemas.microsoft.com/office/word/2010/wordprocessingShape" mc:Ignorable="w14 w15 w16se w16cid w16 w16cex w16sdtdh w16sdtfl w16du wp14">
   <w:body>
     <w:p>
       <w:pPr>
@@ -1794,6 +1794,7 @@
               <w:spacing w:after="0" w:line="240" w:lineRule="auto"/>
             </w:pPr>
             <w:r>
+              <w:lastRenderedPageBreak/>
               <w:t>сельское и рыбное хозяйство</w:t>
             </w:r>
           </w:p>
@@ -1880,7 +1881,6 @@
               <w:spacing w:after="0" w:line="240" w:lineRule="auto"/>
             </w:pPr>
             <w:r>
-              <w:lastRenderedPageBreak/>
               <w:t>металлургия, машиностроение и</w:t>
             </w:r>
             <w:r>
@@ -2413,9 +2413,7 @@
       <w:footerReference w:type="default" r:id="rId12"/>
       <w:pgSz w:w="16838" w:h="11906" w:orient="landscape"/>
       <w:pgMar w:top="1701" w:right="1134" w:bottom="850" w:left="1134" w:header="708" w:footer="708" w:gutter="0"/>
-      <w:pgNumType w:start="1"/>
       <w:cols w:space="708"/>
-      <w:titlePg/>
       <w:docGrid w:linePitch="381"/>
     </w:sectPr>
   </w:body>
@@ -2423,7 +2421,7 @@
 </file>
 
 <file path=word/endnotes.xml><?xml version="1.0" encoding="utf-8"?>
-<w:endnotes xmlns:wpc="http://schemas.microsoft.com/office/word/2010/wordprocessingCanvas" xmlns:cx="http://schemas.microsoft.com/office/drawing/2014/chartex" xmlns:cx1="http://schemas.microsoft.com/office/drawing/2015/9/8/chartex" xmlns:cx2="http://schemas.microsoft.com/office/drawing/2015/10/21/chartex" xmlns:cx3="http://schemas.microsoft.com/office/drawing/2016/5/9/chartex" xmlns:cx4="http://schemas.microsoft.com/office/drawing/2016/5/10/chartex" xmlns:cx5="http://schemas.microsoft.com/office/drawing/2016/5/11/chartex" xmlns:cx6="http://schemas.microsoft.com/office/drawing/2016/5/12/chartex" xmlns:cx7="http://schemas.microsoft.com/office/drawing/2016/5/13/chartex" xmlns:cx8="http://schemas.microsoft.com/office/drawing/2016/5/14/chartex" xmlns:mc="http://schemas.openxmlformats.org/markup-compatibility/2006" xmlns:aink="http://schemas.microsoft.com/office/drawing/2016/ink" xmlns:am3d="http://schemas.microsoft.com/office/drawing/2017/model3d" xmlns:o="urn:schemas-microsoft-com:office:office" xmlns:r="http://schemas.openxmlformats.org/officeDocument/2006/relationships" xmlns:m="http://schemas.openxmlformats.org/officeDocument/2006/math" xmlns:v="urn:schemas-microsoft-com:vml" xmlns:wp14="http://schemas.microsoft.com/office/word/2010/wordprocessingDrawing" xmlns:wp="http://schemas.openxmlformats.org/drawingml/2006/wordprocessingDrawing" xmlns:w10="urn:schemas-microsoft-com:office:word" xmlns:w="http://schemas.openxmlformats.org/wordprocessingml/2006/main" xmlns:w14="http://schemas.microsoft.com/office/word/2010/wordml" xmlns:w15="http://schemas.microsoft.com/office/word/2012/wordml" xmlns:w16cex="http://schemas.microsoft.com/office/word/2018/wordml/cex" xmlns:w16cid="http://schemas.microsoft.com/office/word/2016/wordml/cid" xmlns:w16="http://schemas.microsoft.com/office/word/2018/wordml" xmlns:w16sdtdh="http://schemas.microsoft.com/office/word/2020/wordml/sdtdatahash" xmlns:w16se="http://schemas.microsoft.com/office/word/2015/wordml/symex" xmlns:wpg="http://schemas.microsoft.com/office/word/2010/wordprocessingGroup" xmlns:wpi="http://schemas.microsoft.com/office/word/2010/wordprocessingInk" xmlns:wne="http://schemas.microsoft.com/office/word/2006/wordml" xmlns:wps="http://schemas.microsoft.com/office/word/2010/wordprocessingShape" mc:Ignorable="w14 w15 w16se w16cid w16 w16cex w16sdtdh wp14">
+<w:endnotes xmlns:wpc="http://schemas.microsoft.com/office/word/2010/wordprocessingCanvas" xmlns:cx="http://schemas.microsoft.com/office/drawing/2014/chartex" xmlns:cx1="http://schemas.microsoft.com/office/drawing/2015/9/8/chartex" xmlns:cx2="http://schemas.microsoft.com/office/drawing/2015/10/21/chartex" xmlns:cx3="http://schemas.microsoft.com/office/drawing/2016/5/9/chartex" xmlns:cx4="http://schemas.microsoft.com/office/drawing/2016/5/10/chartex" xmlns:cx5="http://schemas.microsoft.com/office/drawing/2016/5/11/chartex" xmlns:cx6="http://schemas.microsoft.com/office/drawing/2016/5/12/chartex" xmlns:cx7="http://schemas.microsoft.com/office/drawing/2016/5/13/chartex" xmlns:cx8="http://schemas.microsoft.com/office/drawing/2016/5/14/chartex" xmlns:mc="http://schemas.openxmlformats.org/markup-compatibility/2006" xmlns:aink="http://schemas.microsoft.com/office/drawing/2016/ink" xmlns:am3d="http://schemas.microsoft.com/office/drawing/2017/model3d" xmlns:o="urn:schemas-microsoft-com:office:office" xmlns:oel="http://schemas.microsoft.com/office/2019/extlst" xmlns:r="http://schemas.openxmlformats.org/officeDocument/2006/relationships" xmlns:m="http://schemas.openxmlformats.org/officeDocument/2006/math" xmlns:v="urn:schemas-microsoft-com:vml" xmlns:wp14="http://schemas.microsoft.com/office/word/2010/wordprocessingDrawing" xmlns:wp="http://schemas.openxmlformats.org/drawingml/2006/wordprocessingDrawing" xmlns:w10="urn:schemas-microsoft-com:office:word" xmlns:w="http://schemas.openxmlformats.org/wordprocessingml/2006/main" xmlns:w14="http://schemas.microsoft.com/office/word/2010/wordml" xmlns:w15="http://schemas.microsoft.com/office/word/2012/wordml" xmlns:w16cex="http://schemas.microsoft.com/office/word/2018/wordml/cex" xmlns:w16cid="http://schemas.microsoft.com/office/word/2016/wordml/cid" xmlns:w16="http://schemas.microsoft.com/office/word/2018/wordml" xmlns:w16du="http://schemas.microsoft.com/office/word/2023/wordml/word16du" xmlns:w16sdtdh="http://schemas.microsoft.com/office/word/2020/wordml/sdtdatahash" xmlns:w16sdtfl="http://schemas.microsoft.com/office/word/2024/wordml/sdtformatlock" xmlns:w16se="http://schemas.microsoft.com/office/word/2015/wordml/symex" xmlns:wpg="http://schemas.microsoft.com/office/word/2010/wordprocessingGroup" xmlns:wpi="http://schemas.microsoft.com/office/word/2010/wordprocessingInk" xmlns:wne="http://schemas.microsoft.com/office/word/2006/wordml" xmlns:wps="http://schemas.microsoft.com/office/word/2010/wordprocessingShape" mc:Ignorable="w14 w15 w16se w16cid w16 w16cex w16sdtdh w16sdtfl w16du wp14">
   <w:endnote w:type="separator" w:id="-1">
     <w:p>
       <w:pPr>
@@ -2448,7 +2446,7 @@
 </file>
 
 <file path=word/footer1.xml><?xml version="1.0" encoding="utf-8"?>
-<w:ftr xmlns:wpc="http://schemas.microsoft.com/office/word/2010/wordprocessingCanvas" xmlns:cx="http://schemas.microsoft.com/office/drawing/2014/chartex" xmlns:cx1="http://schemas.microsoft.com/office/drawing/2015/9/8/chartex" xmlns:cx2="http://schemas.microsoft.com/office/drawing/2015/10/21/chartex" xmlns:cx3="http://schemas.microsoft.com/office/drawing/2016/5/9/chartex" xmlns:cx4="http://schemas.microsoft.com/office/drawing/2016/5/10/chartex" xmlns:cx5="http://schemas.microsoft.com/office/drawing/2016/5/11/chartex" xmlns:cx6="http://schemas.microsoft.com/office/drawing/2016/5/12/chartex" xmlns:cx7="http://schemas.microsoft.com/office/drawing/2016/5/13/chartex" xmlns:cx8="http://schemas.microsoft.com/office/drawing/2016/5/14/chartex" xmlns:mc="http://schemas.openxmlformats.org/markup-compatibility/2006" xmlns:aink="http://schemas.microsoft.com/office/drawing/2016/ink" xmlns:am3d="http://schemas.microsoft.com/office/drawing/2017/model3d" xmlns:o="urn:schemas-microsoft-com:office:office" xmlns:r="http://schemas.openxmlformats.org/officeDocument/2006/relationships" xmlns:m="http://schemas.openxmlformats.org/officeDocument/2006/math" xmlns:v="urn:schemas-microsoft-com:vml" xmlns:wp14="http://schemas.microsoft.com/office/word/2010/wordprocessingDrawing" xmlns:wp="http://schemas.openxmlformats.org/drawingml/2006/wordprocessingDrawing" xmlns:w10="urn:schemas-microsoft-com:office:word" xmlns:w="http://schemas.openxmlformats.org/wordprocessingml/2006/main" xmlns:w14="http://schemas.microsoft.com/office/word/2010/wordml" xmlns:w15="http://schemas.microsoft.com/office/word/2012/wordml" xmlns:w16cex="http://schemas.microsoft.com/office/word/2018/wordml/cex" xmlns:w16cid="http://schemas.microsoft.com/office/word/2016/wordml/cid" xmlns:w16="http://schemas.microsoft.com/office/word/2018/wordml" xmlns:w16sdtdh="http://schemas.microsoft.com/office/word/2020/wordml/sdtdatahash" xmlns:w16se="http://schemas.microsoft.com/office/word/2015/wordml/symex" xmlns:wpg="http://schemas.microsoft.com/office/word/2010/wordprocessingGroup" xmlns:wpi="http://schemas.microsoft.com/office/word/2010/wordprocessingInk" xmlns:wne="http://schemas.microsoft.com/office/word/2006/wordml" xmlns:wps="http://schemas.microsoft.com/office/word/2010/wordprocessingShape" mc:Ignorable="w14 w15 w16se w16cid w16 w16cex w16sdtdh wp14">
+<w:ftr xmlns:wpc="http://schemas.microsoft.com/office/word/2010/wordprocessingCanvas" xmlns:cx="http://schemas.microsoft.com/office/drawing/2014/chartex" xmlns:cx1="http://schemas.microsoft.com/office/drawing/2015/9/8/chartex" xmlns:cx2="http://schemas.microsoft.com/office/drawing/2015/10/21/chartex" xmlns:cx3="http://schemas.microsoft.com/office/drawing/2016/5/9/chartex" xmlns:cx4="http://schemas.microsoft.com/office/drawing/2016/5/10/chartex" xmlns:cx5="http://schemas.microsoft.com/office/drawing/2016/5/11/chartex" xmlns:cx6="http://schemas.microsoft.com/office/drawing/2016/5/12/chartex" xmlns:cx7="http://schemas.microsoft.com/office/drawing/2016/5/13/chartex" xmlns:cx8="http://schemas.microsoft.com/office/drawing/2016/5/14/chartex" xmlns:mc="http://schemas.openxmlformats.org/markup-compatibility/2006" xmlns:aink="http://schemas.microsoft.com/office/drawing/2016/ink" xmlns:am3d="http://schemas.microsoft.com/office/drawing/2017/model3d" xmlns:o="urn:schemas-microsoft-com:office:office" xmlns:oel="http://schemas.microsoft.com/office/2019/extlst" xmlns:r="http://schemas.openxmlformats.org/officeDocument/2006/relationships" xmlns:m="http://schemas.openxmlformats.org/officeDocument/2006/math" xmlns:v="urn:schemas-microsoft-com:vml" xmlns:wp14="http://schemas.microsoft.com/office/word/2010/wordprocessingDrawing" xmlns:wp="http://schemas.openxmlformats.org/drawingml/2006/wordprocessingDrawing" xmlns:w10="urn:schemas-microsoft-com:office:word" xmlns:w="http://schemas.openxmlformats.org/wordprocessingml/2006/main" xmlns:w14="http://schemas.microsoft.com/office/word/2010/wordml" xmlns:w15="http://schemas.microsoft.com/office/word/2012/wordml" xmlns:w16cex="http://schemas.microsoft.com/office/word/2018/wordml/cex" xmlns:w16cid="http://schemas.microsoft.com/office/word/2016/wordml/cid" xmlns:w16="http://schemas.microsoft.com/office/word/2018/wordml" xmlns:w16du="http://schemas.microsoft.com/office/word/2023/wordml/word16du" xmlns:w16sdtdh="http://schemas.microsoft.com/office/word/2020/wordml/sdtdatahash" xmlns:w16sdtfl="http://schemas.microsoft.com/office/word/2024/wordml/sdtformatlock" xmlns:w16se="http://schemas.microsoft.com/office/word/2015/wordml/symex" xmlns:wpg="http://schemas.microsoft.com/office/word/2010/wordprocessingGroup" xmlns:wpi="http://schemas.microsoft.com/office/word/2010/wordprocessingInk" xmlns:wne="http://schemas.microsoft.com/office/word/2006/wordml" xmlns:wps="http://schemas.microsoft.com/office/word/2010/wordprocessingShape" mc:Ignorable="w14 w15 w16se w16cid w16 w16cex w16sdtdh w16sdtfl w16du wp14">
   <w:sdt>
     <w:sdtPr>
       <w:id w:val="1804740244"/>
@@ -2493,7 +2491,7 @@
 </file>
 
 <file path=word/footer2.xml><?xml version="1.0" encoding="utf-8"?>
-<w:ftr xmlns:wpc="http://schemas.microsoft.com/office/word/2010/wordprocessingCanvas" xmlns:cx="http://schemas.microsoft.com/office/drawing/2014/chartex" xmlns:cx1="http://schemas.microsoft.com/office/drawing/2015/9/8/chartex" xmlns:cx2="http://schemas.microsoft.com/office/drawing/2015/10/21/chartex" xmlns:cx3="http://schemas.microsoft.com/office/drawing/2016/5/9/chartex" xmlns:cx4="http://schemas.microsoft.com/office/drawing/2016/5/10/chartex" xmlns:cx5="http://schemas.microsoft.com/office/drawing/2016/5/11/chartex" xmlns:cx6="http://schemas.microsoft.com/office/drawing/2016/5/12/chartex" xmlns:cx7="http://schemas.microsoft.com/office/drawing/2016/5/13/chartex" xmlns:cx8="http://schemas.microsoft.com/office/drawing/2016/5/14/chartex" xmlns:mc="http://schemas.openxmlformats.org/markup-compatibility/2006" xmlns:aink="http://schemas.microsoft.com/office/drawing/2016/ink" xmlns:am3d="http://schemas.microsoft.com/office/drawing/2017/model3d" xmlns:o="urn:schemas-microsoft-com:office:office" xmlns:r="http://schemas.openxmlformats.org/officeDocument/2006/relationships" xmlns:m="http://schemas.openxmlformats.org/officeDocument/2006/math" xmlns:v="urn:schemas-microsoft-com:vml" xmlns:wp14="http://schemas.microsoft.com/office/word/2010/wordprocessingDrawing" xmlns:wp="http://schemas.openxmlformats.org/drawingml/2006/wordprocessingDrawing" xmlns:w10="urn:schemas-microsoft-com:office:word" xmlns:w="http://schemas.openxmlformats.org/wordprocessingml/2006/main" xmlns:w14="http://schemas.microsoft.com/office/word/2010/wordml" xmlns:w15="http://schemas.microsoft.com/office/word/2012/wordml" xmlns:w16cex="http://schemas.microsoft.com/office/word/2018/wordml/cex" xmlns:w16cid="http://schemas.microsoft.com/office/word/2016/wordml/cid" xmlns:w16="http://schemas.microsoft.com/office/word/2018/wordml" xmlns:w16sdtdh="http://schemas.microsoft.com/office/word/2020/wordml/sdtdatahash" xmlns:w16se="http://schemas.microsoft.com/office/word/2015/wordml/symex" xmlns:wpg="http://schemas.microsoft.com/office/word/2010/wordprocessingGroup" xmlns:wpi="http://schemas.microsoft.com/office/word/2010/wordprocessingInk" xmlns:wne="http://schemas.microsoft.com/office/word/2006/wordml" xmlns:wps="http://schemas.microsoft.com/office/word/2010/wordprocessingShape" mc:Ignorable="w14 w15 w16se w16cid w16 w16cex w16sdtdh wp14">
+<w:ftr xmlns:wpc="http://schemas.microsoft.com/office/word/2010/wordprocessingCanvas" xmlns:cx="http://schemas.microsoft.com/office/drawing/2014/chartex" xmlns:cx1="http://schemas.microsoft.com/office/drawing/2015/9/8/chartex" xmlns:cx2="http://schemas.microsoft.com/office/drawing/2015/10/21/chartex" xmlns:cx3="http://schemas.microsoft.com/office/drawing/2016/5/9/chartex" xmlns:cx4="http://schemas.microsoft.com/office/drawing/2016/5/10/chartex" xmlns:cx5="http://schemas.microsoft.com/office/drawing/2016/5/11/chartex" xmlns:cx6="http://schemas.microsoft.com/office/drawing/2016/5/12/chartex" xmlns:cx7="http://schemas.microsoft.com/office/drawing/2016/5/13/chartex" xmlns:cx8="http://schemas.microsoft.com/office/drawing/2016/5/14/chartex" xmlns:mc="http://schemas.openxmlformats.org/markup-compatibility/2006" xmlns:aink="http://schemas.microsoft.com/office/drawing/2016/ink" xmlns:am3d="http://schemas.microsoft.com/office/drawing/2017/model3d" xmlns:o="urn:schemas-microsoft-com:office:office" xmlns:oel="http://schemas.microsoft.com/office/2019/extlst" xmlns:r="http://schemas.openxmlformats.org/officeDocument/2006/relationships" xmlns:m="http://schemas.openxmlformats.org/officeDocument/2006/math" xmlns:v="urn:schemas-microsoft-com:vml" xmlns:wp14="http://schemas.microsoft.com/office/word/2010/wordprocessingDrawing" xmlns:wp="http://schemas.openxmlformats.org/drawingml/2006/wordprocessingDrawing" xmlns:w10="urn:schemas-microsoft-com:office:word" xmlns:w="http://schemas.openxmlformats.org/wordprocessingml/2006/main" xmlns:w14="http://schemas.microsoft.com/office/word/2010/wordml" xmlns:w15="http://schemas.microsoft.com/office/word/2012/wordml" xmlns:w16cex="http://schemas.microsoft.com/office/word/2018/wordml/cex" xmlns:w16cid="http://schemas.microsoft.com/office/word/2016/wordml/cid" xmlns:w16="http://schemas.microsoft.com/office/word/2018/wordml" xmlns:w16du="http://schemas.microsoft.com/office/word/2023/wordml/word16du" xmlns:w16sdtdh="http://schemas.microsoft.com/office/word/2020/wordml/sdtdatahash" xmlns:w16sdtfl="http://schemas.microsoft.com/office/word/2024/wordml/sdtformatlock" xmlns:w16se="http://schemas.microsoft.com/office/word/2015/wordml/symex" xmlns:wpg="http://schemas.microsoft.com/office/word/2010/wordprocessingGroup" xmlns:wpi="http://schemas.microsoft.com/office/word/2010/wordprocessingInk" xmlns:wne="http://schemas.microsoft.com/office/word/2006/wordml" xmlns:wps="http://schemas.microsoft.com/office/word/2010/wordprocessingShape" mc:Ignorable="w14 w15 w16se w16cid w16 w16cex w16sdtdh w16sdtfl w16du wp14">
   <w:sdt>
     <w:sdtPr>
       <w:id w:val="129377958"/>
@@ -2502,7 +2500,6 @@
         <w:docPartUnique/>
       </w:docPartObj>
     </w:sdtPr>
-    <w:sdtEndPr/>
     <w:sdtContent>
       <w:p>
         <w:pPr>
@@ -2539,7 +2536,7 @@
 </file>
 
 <file path=word/footnotes.xml><?xml version="1.0" encoding="utf-8"?>
-<w:footnotes xmlns:wpc="http://schemas.microsoft.com/office/word/2010/wordprocessingCanvas" xmlns:cx="http://schemas.microsoft.com/office/drawing/2014/chartex" xmlns:cx1="http://schemas.microsoft.com/office/drawing/2015/9/8/chartex" xmlns:cx2="http://schemas.microsoft.com/office/drawing/2015/10/21/chartex" xmlns:cx3="http://schemas.microsoft.com/office/drawing/2016/5/9/chartex" xmlns:cx4="http://schemas.microsoft.com/office/drawing/2016/5/10/chartex" xmlns:cx5="http://schemas.microsoft.com/office/drawing/2016/5/11/chartex" xmlns:cx6="http://schemas.microsoft.com/office/drawing/2016/5/12/chartex" xmlns:cx7="http://schemas.microsoft.com/office/drawing/2016/5/13/chartex" xmlns:cx8="http://schemas.microsoft.com/office/drawing/2016/5/14/chartex" xmlns:mc="http://schemas.openxmlformats.org/markup-compatibility/2006" xmlns:aink="http://schemas.microsoft.com/office/drawing/2016/ink" xmlns:am3d="http://schemas.microsoft.com/office/drawing/2017/model3d" xmlns:o="urn:schemas-microsoft-com:office:office" xmlns:r="http://schemas.openxmlformats.org/officeDocument/2006/relationships" xmlns:m="http://schemas.openxmlformats.org/officeDocument/2006/math" xmlns:v="urn:schemas-microsoft-com:vml" xmlns:wp14="http://schemas.microsoft.com/office/word/2010/wordprocessingDrawing" xmlns:wp="http://schemas.openxmlformats.org/drawingml/2006/wordprocessingDrawing" xmlns:w10="urn:schemas-microsoft-com:office:word" xmlns:w="http://schemas.openxmlformats.org/wordprocessingml/2006/main" xmlns:w14="http://schemas.microsoft.com/office/word/2010/wordml" xmlns:w15="http://schemas.microsoft.com/office/word/2012/wordml" xmlns:w16cex="http://schemas.microsoft.com/office/word/2018/wordml/cex" xmlns:w16cid="http://schemas.microsoft.com/office/word/2016/wordml/cid" xmlns:w16="http://schemas.microsoft.com/office/word/2018/wordml" xmlns:w16sdtdh="http://schemas.microsoft.com/office/word/2020/wordml/sdtdatahash" xmlns:w16se="http://schemas.microsoft.com/office/word/2015/wordml/symex" xmlns:wpg="http://schemas.microsoft.com/office/word/2010/wordprocessingGroup" xmlns:wpi="http://schemas.microsoft.com/office/word/2010/wordprocessingInk" xmlns:wne="http://schemas.microsoft.com/office/word/2006/wordml" xmlns:wps="http://schemas.microsoft.com/office/word/2010/wordprocessingShape" mc:Ignorable="w14 w15 w16se w16cid w16 w16cex w16sdtdh wp14">
+<w:footnotes xmlns:wpc="http://schemas.microsoft.com/office/word/2010/wordprocessingCanvas" xmlns:cx="http://schemas.microsoft.com/office/drawing/2014/chartex" xmlns:cx1="http://schemas.microsoft.com/office/drawing/2015/9/8/chartex" xmlns:cx2="http://schemas.microsoft.com/office/drawing/2015/10/21/chartex" xmlns:cx3="http://schemas.microsoft.com/office/drawing/2016/5/9/chartex" xmlns:cx4="http://schemas.microsoft.com/office/drawing/2016/5/10/chartex" xmlns:cx5="http://schemas.microsoft.com/office/drawing/2016/5/11/chartex" xmlns:cx6="http://schemas.microsoft.com/office/drawing/2016/5/12/chartex" xmlns:cx7="http://schemas.microsoft.com/office/drawing/2016/5/13/chartex" xmlns:cx8="http://schemas.microsoft.com/office/drawing/2016/5/14/chartex" xmlns:mc="http://schemas.openxmlformats.org/markup-compatibility/2006" xmlns:aink="http://schemas.microsoft.com/office/drawing/2016/ink" xmlns:am3d="http://schemas.microsoft.com/office/drawing/2017/model3d" xmlns:o="urn:schemas-microsoft-com:office:office" xmlns:oel="http://schemas.microsoft.com/office/2019/extlst" xmlns:r="http://schemas.openxmlformats.org/officeDocument/2006/relationships" xmlns:m="http://schemas.openxmlformats.org/officeDocument/2006/math" xmlns:v="urn:schemas-microsoft-com:vml" xmlns:wp14="http://schemas.microsoft.com/office/word/2010/wordprocessingDrawing" xmlns:wp="http://schemas.openxmlformats.org/drawingml/2006/wordprocessingDrawing" xmlns:w10="urn:schemas-microsoft-com:office:word" xmlns:w="http://schemas.openxmlformats.org/wordprocessingml/2006/main" xmlns:w14="http://schemas.microsoft.com/office/word/2010/wordml" xmlns:w15="http://schemas.microsoft.com/office/word/2012/wordml" xmlns:w16cex="http://schemas.microsoft.com/office/word/2018/wordml/cex" xmlns:w16cid="http://schemas.microsoft.com/office/word/2016/wordml/cid" xmlns:w16="http://schemas.microsoft.com/office/word/2018/wordml" xmlns:w16du="http://schemas.microsoft.com/office/word/2023/wordml/word16du" xmlns:w16sdtdh="http://schemas.microsoft.com/office/word/2020/wordml/sdtdatahash" xmlns:w16sdtfl="http://schemas.microsoft.com/office/word/2024/wordml/sdtformatlock" xmlns:w16se="http://schemas.microsoft.com/office/word/2015/wordml/symex" xmlns:wpg="http://schemas.microsoft.com/office/word/2010/wordprocessingGroup" xmlns:wpi="http://schemas.microsoft.com/office/word/2010/wordprocessingInk" xmlns:wne="http://schemas.microsoft.com/office/word/2006/wordml" xmlns:wps="http://schemas.microsoft.com/office/word/2010/wordprocessingShape" mc:Ignorable="w14 w15 w16se w16cid w16 w16cex w16sdtdh w16sdtfl w16du wp14">
   <w:footnote w:type="separator" w:id="-1">
     <w:p>
       <w:pPr>
@@ -2621,7 +2618,7 @@
 </file>
 
 <file path=word/styles.xml><?xml version="1.0" encoding="utf-8"?>
-<w:styles xmlns:mc="http://schemas.openxmlformats.org/markup-compatibility/2006" xmlns:r="http://schemas.openxmlformats.org/officeDocument/2006/relationships" xmlns:w="http://schemas.openxmlformats.org/wordprocessingml/2006/main" xmlns:w14="http://schemas.microsoft.com/office/word/2010/wordml" xmlns:w15="http://schemas.microsoft.com/office/word/2012/wordml" xmlns:w16cex="http://schemas.microsoft.com/office/word/2018/wordml/cex" xmlns:w16cid="http://schemas.microsoft.com/office/word/2016/wordml/cid" xmlns:w16="http://schemas.microsoft.com/office/word/2018/wordml" xmlns:w16sdtdh="http://schemas.microsoft.com/office/word/2020/wordml/sdtdatahash" xmlns:w16se="http://schemas.microsoft.com/office/word/2015/wordml/symex" mc:Ignorable="w14 w15 w16se w16cid w16 w16cex w16sdtdh">
+<w:styles xmlns:mc="http://schemas.openxmlformats.org/markup-compatibility/2006" xmlns:r="http://schemas.openxmlformats.org/officeDocument/2006/relationships" xmlns:w="http://schemas.openxmlformats.org/wordprocessingml/2006/main" xmlns:w14="http://schemas.microsoft.com/office/word/2010/wordml" xmlns:w15="http://schemas.microsoft.com/office/word/2012/wordml" xmlns:w16cex="http://schemas.microsoft.com/office/word/2018/wordml/cex" xmlns:w16cid="http://schemas.microsoft.com/office/word/2016/wordml/cid" xmlns:w16="http://schemas.microsoft.com/office/word/2018/wordml" xmlns:w16du="http://schemas.microsoft.com/office/word/2023/wordml/word16du" xmlns:w16sdtdh="http://schemas.microsoft.com/office/word/2020/wordml/sdtdatahash" xmlns:w16sdtfl="http://schemas.microsoft.com/office/word/2024/wordml/sdtformatlock" xmlns:w16se="http://schemas.microsoft.com/office/word/2015/wordml/symex" mc:Ignorable="w14 w15 w16se w16cid w16 w16cex w16sdtdh w16sdtfl w16du">
   <w:docDefaults>
     <w:rPrDefault>
       <w:rPr>

</xml_diff>